<commit_message>
Update to most routes & intitializes landing pages with basic buttons for early navigation, adds template for modal operation but modals are incomplete.
</commit_message>
<xml_diff>
--- a/docs/Kitchen Manager.docx
+++ b/docs/Kitchen Manager.docx
@@ -1,6 +1,6 @@
 
 <file path=word/document.xml><?xml version="1.0" encoding="utf-8"?>
-<w:document xmlns:wpc="http://schemas.microsoft.com/office/word/2010/wordprocessingCanvas" xmlns:cx="http://schemas.microsoft.com/office/drawing/2014/chartex" xmlns:cx1="http://schemas.microsoft.com/office/drawing/2015/9/8/chartex" xmlns:mc="http://schemas.openxmlformats.org/markup-compatibility/2006" xmlns:o="urn:schemas-microsoft-com:office:office" xmlns:r="http://schemas.openxmlformats.org/officeDocument/2006/relationships" xmlns:m="http://schemas.openxmlformats.org/officeDocument/2006/math" xmlns:v="urn:schemas-microsoft-com:vml" xmlns:wp14="http://schemas.microsoft.com/office/word/2010/wordprocessingDrawing" xmlns:wp="http://schemas.openxmlformats.org/drawingml/2006/wordprocessingDrawing" xmlns:w10="urn:schemas-microsoft-com:office:word" xmlns:w="http://schemas.openxmlformats.org/wordprocessingml/2006/main" xmlns:w14="http://schemas.microsoft.com/office/word/2010/wordml" xmlns:w15="http://schemas.microsoft.com/office/word/2012/wordml" xmlns:w16se="http://schemas.microsoft.com/office/word/2015/wordml/symex" xmlns:wpg="http://schemas.microsoft.com/office/word/2010/wordprocessingGroup" xmlns:wpi="http://schemas.microsoft.com/office/word/2010/wordprocessingInk" xmlns:wne="http://schemas.microsoft.com/office/word/2006/wordml" xmlns:wps="http://schemas.microsoft.com/office/word/2010/wordprocessingShape" mc:Ignorable="w14 w15 w16se wp14">
+<w:document xmlns:wpc="http://schemas.microsoft.com/office/word/2010/wordprocessingCanvas" xmlns:mc="http://schemas.openxmlformats.org/markup-compatibility/2006" xmlns:o="urn:schemas-microsoft-com:office:office" xmlns:r="http://schemas.openxmlformats.org/officeDocument/2006/relationships" xmlns:m="http://schemas.openxmlformats.org/officeDocument/2006/math" xmlns:v="urn:schemas-microsoft-com:vml" xmlns:wp14="http://schemas.microsoft.com/office/word/2010/wordprocessingDrawing" xmlns:wp="http://schemas.openxmlformats.org/drawingml/2006/wordprocessingDrawing" xmlns:w10="urn:schemas-microsoft-com:office:word" xmlns:w="http://schemas.openxmlformats.org/wordprocessingml/2006/main" xmlns:w14="http://schemas.microsoft.com/office/word/2010/wordml" xmlns:wpg="http://schemas.microsoft.com/office/word/2010/wordprocessingGroup" xmlns:wpi="http://schemas.microsoft.com/office/word/2010/wordprocessingInk" xmlns:wne="http://schemas.microsoft.com/office/word/2006/wordml" xmlns:wps="http://schemas.microsoft.com/office/word/2010/wordprocessingShape" mc:Ignorable="w14 wp14">
   <w:body>
     <w:p>
       <w:pPr>
@@ -22,10 +22,26 @@
     <w:p>
       <w:r>
         <w:tab/>
-        <w:t>The kitchen manager is a multi-tool application designed to partner with the modern family on the go. This application allows you to save your family recipes in the</w:t>
-      </w:r>
-      <w:r>
-        <w:t xml:space="preserve"> cloud, design meal plans, tract nutrition, and automate grocery lists. This gives a family one place to go and coordinate nightly activities which allows for more family time. </w:t>
+        <w:t xml:space="preserve">The kitchen manager is a multi-tool application designed to </w:t>
+      </w:r>
+      <w:proofErr w:type="gramStart"/>
+      <w:r>
+        <w:t>partner</w:t>
+      </w:r>
+      <w:proofErr w:type="gramEnd"/>
+      <w:r>
+        <w:t xml:space="preserve"> with the modern family on the go. This application allows you to save your family recipes in the</w:t>
+      </w:r>
+      <w:r>
+        <w:t xml:space="preserve"> cloud, design meal plans, tract nutrition, and automate grocery lists. This gives a family one place to go and coordinate nightly </w:t>
+      </w:r>
+      <w:proofErr w:type="gramStart"/>
+      <w:r>
+        <w:t>activities which</w:t>
+      </w:r>
+      <w:proofErr w:type="gramEnd"/>
+      <w:r>
+        <w:t xml:space="preserve"> allows for more family time. </w:t>
       </w:r>
     </w:p>
     <w:p/>
@@ -83,13 +99,34 @@
         <w:pStyle w:val="Heading2"/>
       </w:pPr>
       <w:r>
-        <w:t>What is the demographic:</w:t>
-      </w:r>
-    </w:p>
-    <w:p>
-      <w:r>
-        <w:tab/>
-        <w:t xml:space="preserve">This app is targeted for households where the families have a high level of activity. Also families with multiple parents working and family time is limited. This application will help families that are trying to be health conscious. </w:t>
+        <w:t xml:space="preserve">What is the </w:t>
+      </w:r>
+      <w:proofErr w:type="gramStart"/>
+      <w:r>
+        <w:t>demographic:</w:t>
+      </w:r>
+      <w:proofErr w:type="gramEnd"/>
+    </w:p>
+    <w:p>
+      <w:r>
+        <w:tab/>
+        <w:t xml:space="preserve">This app </w:t>
+      </w:r>
+      <w:proofErr w:type="gramStart"/>
+      <w:r>
+        <w:t>is targeted</w:t>
+      </w:r>
+      <w:proofErr w:type="gramEnd"/>
+      <w:r>
+        <w:t xml:space="preserve"> for households where the families have a high level of activity. </w:t>
+      </w:r>
+      <w:proofErr w:type="gramStart"/>
+      <w:r>
+        <w:t>Also</w:t>
+      </w:r>
+      <w:proofErr w:type="gramEnd"/>
+      <w:r>
+        <w:t xml:space="preserve"> families with multiple parents working and family time is limited. This application will help families that are trying to be health conscious. </w:t>
       </w:r>
       <w:r>
         <w:t>This application will also help with financially challenged families buy saving money on groceries.</w:t>
@@ -118,8 +155,15 @@
     <w:p>
       <w:r>
         <w:tab/>
-        <w:t>Select/set online calendar Url</w:t>
-      </w:r>
+        <w:t xml:space="preserve">Select/set online calendar </w:t>
+      </w:r>
+      <w:proofErr w:type="spellStart"/>
+      <w:proofErr w:type="gramStart"/>
+      <w:r>
+        <w:t>Url</w:t>
+      </w:r>
+      <w:proofErr w:type="spellEnd"/>
+      <w:proofErr w:type="gramEnd"/>
     </w:p>
     <w:p>
       <w:r>
@@ -148,13 +192,24 @@
     <w:p>
       <w:r>
         <w:tab/>
+      </w:r>
+      <w:bookmarkStart w:id="0" w:name="_GoBack"/>
+      <w:r>
         <w:t>Notify how many of each entrees</w:t>
       </w:r>
     </w:p>
     <w:p>
       <w:r>
         <w:tab/>
-        <w:t>Notify how many dishes have not been voted on after creation</w:t>
+        <w:t xml:space="preserve">Notify how many dishes </w:t>
+      </w:r>
+      <w:proofErr w:type="gramStart"/>
+      <w:r>
+        <w:t>have not been voted on</w:t>
+      </w:r>
+      <w:proofErr w:type="gramEnd"/>
+      <w:r>
+        <w:t xml:space="preserve"> after creation</w:t>
       </w:r>
     </w:p>
     <w:p>
@@ -169,22 +224,33 @@
         <w:t>Change basic color theme</w:t>
       </w:r>
     </w:p>
+    <w:bookmarkEnd w:id="0"/>
     <w:p>
       <w:pPr>
         <w:ind w:firstLine="720"/>
       </w:pPr>
       <w:r>
         <w:lastRenderedPageBreak/>
-        <w:t>Planning time frame.</w:t>
+        <w:t xml:space="preserve">Planning </w:t>
+      </w:r>
+      <w:proofErr w:type="gramStart"/>
+      <w:r>
+        <w:t>time frame</w:t>
+      </w:r>
+      <w:proofErr w:type="gramEnd"/>
+      <w:r>
+        <w:t>.</w:t>
       </w:r>
     </w:p>
     <w:p>
       <w:pPr>
         <w:ind w:firstLine="720"/>
       </w:pPr>
+      <w:proofErr w:type="gramStart"/>
       <w:r>
         <w:t>Deserts?</w:t>
       </w:r>
+      <w:proofErr w:type="gramEnd"/>
     </w:p>
     <w:p>
       <w:pPr>
@@ -241,22 +307,43 @@
     <w:p>
       <w:r>
         <w:tab/>
-        <w:t>Default items  leftovers and dining out</w:t>
-      </w:r>
-    </w:p>
-    <w:p>
-      <w:r>
-        <w:tab/>
-        <w:t>?? Custom entry??</w:t>
-      </w:r>
-    </w:p>
-    <w:p>
-      <w:r>
-        <w:tab/>
-      </w:r>
-      <w:r>
-        <w:tab/>
-        <w:t>Option for how many meals are needed (kids sports or vegetarian</w:t>
+        <w:t xml:space="preserve">Default </w:t>
+      </w:r>
+      <w:proofErr w:type="gramStart"/>
+      <w:r>
+        <w:t>items  leftovers</w:t>
+      </w:r>
+      <w:proofErr w:type="gramEnd"/>
+      <w:r>
+        <w:t xml:space="preserve"> and dining out</w:t>
+      </w:r>
+    </w:p>
+    <w:p>
+      <w:r>
+        <w:tab/>
+        <w:t>?? Custom entry</w:t>
+      </w:r>
+      <w:proofErr w:type="gramStart"/>
+      <w:r>
+        <w:t>??</w:t>
+      </w:r>
+      <w:proofErr w:type="gramEnd"/>
+    </w:p>
+    <w:p>
+      <w:r>
+        <w:tab/>
+      </w:r>
+      <w:r>
+        <w:tab/>
+        <w:t xml:space="preserve">Option for how many meals </w:t>
+      </w:r>
+      <w:proofErr w:type="gramStart"/>
+      <w:r>
+        <w:t>are needed</w:t>
+      </w:r>
+      <w:proofErr w:type="gramEnd"/>
+      <w:r>
+        <w:t xml:space="preserve"> (kids sports or vegetarian</w:t>
       </w:r>
       <w:r>
         <w:t>)</w:t>
@@ -306,9 +393,11 @@
           <w:numId w:val="1"/>
         </w:numPr>
       </w:pPr>
+      <w:proofErr w:type="gramStart"/>
       <w:r>
         <w:t>Side dish 2?</w:t>
       </w:r>
+      <w:proofErr w:type="gramEnd"/>
       <w:r>
         <w:t xml:space="preserve"> (or maybe the ability to drag and drop multiple</w:t>
       </w:r>
@@ -359,7 +448,15 @@
         <w:ind w:left="720"/>
       </w:pPr>
       <w:r>
-        <w:t>Key to color coding for missing nutritional info.</w:t>
+        <w:t xml:space="preserve">Key to </w:t>
+      </w:r>
+      <w:proofErr w:type="gramStart"/>
+      <w:r>
+        <w:t>color coding</w:t>
+      </w:r>
+      <w:proofErr w:type="gramEnd"/>
+      <w:r>
+        <w:t xml:space="preserve"> for missing nutritional info.</w:t>
       </w:r>
     </w:p>
     <w:p>
@@ -422,7 +519,6 @@
     </w:p>
     <w:p>
       <w:r>
-        <w:lastRenderedPageBreak/>
         <w:tab/>
         <w:t xml:space="preserve">Needs input for custom item </w:t>
       </w:r>
@@ -475,13 +571,29 @@
     <w:p>
       <w:r>
         <w:tab/>
-        <w:t>Keeps track of cost including tax (input box at top)</w:t>
-      </w:r>
-    </w:p>
-    <w:p>
-      <w:r>
-        <w:tab/>
-        <w:t>Remove items from list after they have been acquired and move to done list below shopping list</w:t>
+        <w:t xml:space="preserve">Keeps track of cost including tax (input box at </w:t>
+      </w:r>
+      <w:proofErr w:type="gramStart"/>
+      <w:r>
+        <w:t>top</w:t>
+      </w:r>
+      <w:proofErr w:type="gramEnd"/>
+      <w:r>
+        <w:t>)</w:t>
+      </w:r>
+    </w:p>
+    <w:p>
+      <w:r>
+        <w:tab/>
+        <w:t xml:space="preserve">Remove items from list after they </w:t>
+      </w:r>
+      <w:proofErr w:type="gramStart"/>
+      <w:r>
+        <w:t>have been acquired</w:t>
+      </w:r>
+      <w:proofErr w:type="gramEnd"/>
+      <w:r>
+        <w:t xml:space="preserve"> and move to done list below shopping list</w:t>
       </w:r>
       <w:r>
         <w:t xml:space="preserve"> (drag and drop or box)</w:t>
@@ -502,8 +614,13 @@
       </w:r>
     </w:p>
     <w:p>
-      <w:r>
-        <w:t>main section:</w:t>
+      <w:proofErr w:type="gramStart"/>
+      <w:r>
+        <w:t>main</w:t>
+      </w:r>
+      <w:proofErr w:type="gramEnd"/>
+      <w:r>
+        <w:t xml:space="preserve"> section:</w:t>
       </w:r>
     </w:p>
     <w:p>
@@ -518,8 +635,13 @@
     </w:p>
     <w:p>
       <w:r>
-        <w:t>??Add photo??</w:t>
-      </w:r>
+        <w:t>??Add photo</w:t>
+      </w:r>
+      <w:proofErr w:type="gramStart"/>
+      <w:r>
+        <w:t>??</w:t>
+      </w:r>
+      <w:proofErr w:type="gramEnd"/>
     </w:p>
     <w:p/>
     <w:p/>
@@ -527,40 +649,59 @@
       <w:pPr>
         <w:pStyle w:val="Heading2"/>
       </w:pPr>
+      <w:proofErr w:type="gramStart"/>
       <w:r>
         <w:t>dish</w:t>
       </w:r>
+      <w:proofErr w:type="gramEnd"/>
       <w:r>
         <w:t xml:space="preserve"> creation</w:t>
       </w:r>
     </w:p>
     <w:p>
-      <w:r>
-        <w:t>prepare time</w:t>
+      <w:proofErr w:type="gramStart"/>
+      <w:r>
+        <w:t>prepare</w:t>
+      </w:r>
+      <w:proofErr w:type="gramEnd"/>
+      <w:r>
+        <w:t xml:space="preserve"> time</w:t>
       </w:r>
       <w:r>
         <w:t xml:space="preserve"> + cook (time to eat)</w:t>
       </w:r>
     </w:p>
     <w:p>
+      <w:proofErr w:type="gramStart"/>
       <w:r>
         <w:t>components</w:t>
       </w:r>
+      <w:proofErr w:type="gramEnd"/>
       <w:r>
         <w:t xml:space="preserve"> to create dish</w:t>
       </w:r>
     </w:p>
     <w:p>
-      <w:r>
-        <w:t xml:space="preserve">options for recipe </w:t>
+      <w:proofErr w:type="gramStart"/>
+      <w:r>
+        <w:t>options</w:t>
+      </w:r>
+      <w:proofErr w:type="gramEnd"/>
+      <w:r>
+        <w:t xml:space="preserve"> for recipe </w:t>
       </w:r>
     </w:p>
     <w:p>
       <w:pPr>
         <w:ind w:firstLine="720"/>
       </w:pPr>
-      <w:r>
-        <w:t>option for image</w:t>
+      <w:proofErr w:type="gramStart"/>
+      <w:r>
+        <w:t>option</w:t>
+      </w:r>
+      <w:proofErr w:type="gramEnd"/>
+      <w:r>
+        <w:t xml:space="preserve"> for image</w:t>
       </w:r>
     </w:p>
     <w:p>
@@ -577,10 +718,18 @@
         <w:t>Manage Dishes</w:t>
       </w:r>
       <w:r>
-        <w:t xml:space="preserve"> - </w:t>
-      </w:r>
-      <w:r>
-        <w:t xml:space="preserve"> page for item removal</w:t>
+        <w:t xml:space="preserve"> </w:t>
+      </w:r>
+      <w:proofErr w:type="gramStart"/>
+      <w:r>
+        <w:t xml:space="preserve">- </w:t>
+      </w:r>
+      <w:r>
+        <w:t xml:space="preserve"> page</w:t>
+      </w:r>
+      <w:proofErr w:type="gramEnd"/>
+      <w:r>
+        <w:t xml:space="preserve"> for item removal</w:t>
       </w:r>
     </w:p>
     <w:p>
@@ -598,19 +747,31 @@
         <w:t>Voting (stars)</w:t>
       </w:r>
     </w:p>
+    <w:p>
+      <w:r>
+        <w:br w:type="page"/>
+      </w:r>
+    </w:p>
     <w:p/>
     <w:p>
       <w:pPr>
         <w:pStyle w:val="Heading2"/>
       </w:pPr>
       <w:r>
-        <w:lastRenderedPageBreak/>
         <w:t>Pantry</w:t>
       </w:r>
     </w:p>
     <w:p>
       <w:r>
-        <w:t>Track items in kitchen (staples, spices, pantry, fridge items)</w:t>
+        <w:t xml:space="preserve">Track items in kitchen (staples, spices, pantry, </w:t>
+      </w:r>
+      <w:proofErr w:type="gramStart"/>
+      <w:r>
+        <w:t>fridge</w:t>
+      </w:r>
+      <w:proofErr w:type="gramEnd"/>
+      <w:r>
+        <w:t xml:space="preserve"> items)</w:t>
       </w:r>
     </w:p>
     <w:p>
@@ -640,9 +801,11 @@
       </w:r>
     </w:p>
     <w:p>
+      <w:proofErr w:type="gramStart"/>
       <w:r>
         <w:t>Capability to audit pantry.</w:t>
       </w:r>
+      <w:proofErr w:type="gramEnd"/>
     </w:p>
     <w:p/>
     <w:p/>
@@ -668,7 +831,23 @@
     </w:p>
     <w:p>
       <w:r>
-        <w:t>Select method to forward shopping list. (text, evernote)</w:t>
+        <w:t>Select method to forward shopping list. (</w:t>
+      </w:r>
+      <w:proofErr w:type="gramStart"/>
+      <w:r>
+        <w:t>text</w:t>
+      </w:r>
+      <w:proofErr w:type="gramEnd"/>
+      <w:r>
+        <w:t xml:space="preserve">, </w:t>
+      </w:r>
+      <w:proofErr w:type="spellStart"/>
+      <w:r>
+        <w:t>evernote</w:t>
+      </w:r>
+      <w:proofErr w:type="spellEnd"/>
+      <w:r>
+        <w:t>)</w:t>
       </w:r>
     </w:p>
     <w:p/>
@@ -697,7 +876,15 @@
     </w:p>
     <w:p>
       <w:r>
-        <w:t>??? components for grocery list????</w:t>
+        <w:t xml:space="preserve">??? </w:t>
+      </w:r>
+      <w:proofErr w:type="gramStart"/>
+      <w:r>
+        <w:t>components</w:t>
+      </w:r>
+      <w:proofErr w:type="gramEnd"/>
+      <w:r>
+        <w:t xml:space="preserve"> for grocery list????</w:t>
       </w:r>
     </w:p>
     <w:p>
@@ -791,8 +978,6 @@
           <w:numId w:val="3"/>
         </w:numPr>
       </w:pPr>
-      <w:bookmarkStart w:id="0" w:name="_GoBack"/>
-      <w:bookmarkEnd w:id="0"/>
       <w:r>
         <w:t>Manage dishes</w:t>
       </w:r>
@@ -811,11 +996,782 @@
     </w:p>
     <w:p>
       <w:r>
-        <w:lastRenderedPageBreak/>
         <w:t>Grocery list</w:t>
       </w:r>
     </w:p>
     <w:p/>
+    <w:p/>
+    <w:p/>
+    <w:p>
+      <w:pPr>
+        <w:pStyle w:val="Heading2"/>
+      </w:pPr>
+      <w:r>
+        <w:t>Appendix a: US Nutritional Information Reporting Regulations (summary)</w:t>
+      </w:r>
+    </w:p>
+    <w:p/>
+    <w:p>
+      <w:pPr>
+        <w:rPr>
+          <w:rStyle w:val="SubtleReference"/>
+          <w:sz w:val="16"/>
+          <w:szCs w:val="16"/>
+        </w:rPr>
+      </w:pPr>
+      <w:r>
+        <w:rPr>
+          <w:rStyle w:val="SubtleReference"/>
+          <w:sz w:val="16"/>
+          <w:szCs w:val="16"/>
+        </w:rPr>
+        <w:t>As summarized in the Surgeon General's report (DHHS, 1988) and the NRC Diet and Health report (NRC, 1989a). </w:t>
+      </w:r>
+    </w:p>
+    <w:p>
+      <w:pPr>
+        <w:pStyle w:val="NormalWeb"/>
+        <w:shd w:val="clear" w:color="auto" w:fill="FFFFFF"/>
+        <w:spacing w:before="166" w:beforeAutospacing="0" w:after="166" w:afterAutospacing="0" w:line="330" w:lineRule="atLeast"/>
+        <w:rPr>
+          <w:color w:val="000000"/>
+          <w:sz w:val="16"/>
+          <w:szCs w:val="16"/>
+        </w:rPr>
+      </w:pPr>
+      <w:r>
+        <w:rPr>
+          <w:color w:val="000000"/>
+          <w:sz w:val="16"/>
+          <w:szCs w:val="16"/>
+        </w:rPr>
+        <w:t xml:space="preserve">The Committee's recommendations for information on nutrient content </w:t>
+      </w:r>
+      <w:proofErr w:type="gramStart"/>
+      <w:r>
+        <w:rPr>
+          <w:color w:val="000000"/>
+          <w:sz w:val="16"/>
+          <w:szCs w:val="16"/>
+        </w:rPr>
+        <w:t>are based</w:t>
+      </w:r>
+      <w:proofErr w:type="gramEnd"/>
+      <w:r>
+        <w:rPr>
+          <w:color w:val="000000"/>
+          <w:sz w:val="16"/>
+          <w:szCs w:val="16"/>
+        </w:rPr>
+        <w:t xml:space="preserve"> on the discussion in</w:t>
+      </w:r>
+      <w:r>
+        <w:rPr>
+          <w:rStyle w:val="apple-converted-space"/>
+          <w:rFonts w:eastAsiaTheme="majorEastAsia"/>
+          <w:color w:val="000000"/>
+          <w:sz w:val="16"/>
+          <w:szCs w:val="16"/>
+        </w:rPr>
+        <w:t> </w:t>
+      </w:r>
+      <w:hyperlink r:id="rId6" w:history="1">
+        <w:r>
+          <w:rPr>
+            <w:rStyle w:val="IntenseQuoteChar"/>
+            <w:rFonts w:eastAsiaTheme="majorEastAsia"/>
+          </w:rPr>
+          <w:t>Chapter 6</w:t>
+        </w:r>
+      </w:hyperlink>
+      <w:r>
+        <w:rPr>
+          <w:color w:val="000000"/>
+          <w:sz w:val="16"/>
+          <w:szCs w:val="16"/>
+        </w:rPr>
+        <w:t>. Included are recommendations on the disclosure and presentation of total</w:t>
+      </w:r>
+      <w:r>
+        <w:rPr>
+          <w:color w:val="000000"/>
+          <w:sz w:val="16"/>
+          <w:szCs w:val="16"/>
+        </w:rPr>
+        <w:t>:</w:t>
+      </w:r>
+    </w:p>
+    <w:p>
+      <w:pPr>
+        <w:pStyle w:val="NormalWeb"/>
+        <w:shd w:val="clear" w:color="auto" w:fill="FFFFFF"/>
+        <w:spacing w:before="166" w:beforeAutospacing="0" w:after="166" w:afterAutospacing="0" w:line="330" w:lineRule="atLeast"/>
+        <w:rPr>
+          <w:color w:val="000000"/>
+          <w:sz w:val="16"/>
+          <w:szCs w:val="16"/>
+        </w:rPr>
+      </w:pPr>
+      <w:r>
+        <w:rPr>
+          <w:color w:val="000000"/>
+          <w:sz w:val="16"/>
+          <w:szCs w:val="16"/>
+        </w:rPr>
+        <w:t xml:space="preserve">Current label requirement for Nutrients:   </w:t>
+      </w:r>
+    </w:p>
+    <w:p>
+      <w:pPr>
+        <w:pStyle w:val="NormalWeb"/>
+        <w:shd w:val="clear" w:color="auto" w:fill="FFFFFF"/>
+        <w:spacing w:before="166" w:beforeAutospacing="0" w:after="166" w:afterAutospacing="0" w:line="330" w:lineRule="atLeast"/>
+        <w:ind w:left="758"/>
+        <w:rPr>
+          <w:color w:val="000000"/>
+          <w:sz w:val="16"/>
+          <w:szCs w:val="16"/>
+          <w:highlight w:val="yellow"/>
+        </w:rPr>
+      </w:pPr>
+      <w:r>
+        <w:rPr>
+          <w:b/>
+          <w:color w:val="000000"/>
+          <w:sz w:val="16"/>
+          <w:szCs w:val="16"/>
+        </w:rPr>
+        <w:t>Our Schema:</w:t>
+      </w:r>
+      <w:r>
+        <w:rPr>
+          <w:color w:val="000000"/>
+          <w:sz w:val="16"/>
+          <w:szCs w:val="16"/>
+        </w:rPr>
+        <w:t xml:space="preserve"> </w:t>
+      </w:r>
+      <w:r>
+        <w:rPr>
+          <w:color w:val="000000"/>
+          <w:sz w:val="16"/>
+          <w:szCs w:val="16"/>
+          <w:highlight w:val="yellow"/>
+        </w:rPr>
+        <w:t xml:space="preserve">calories, </w:t>
+      </w:r>
+      <w:proofErr w:type="spellStart"/>
+      <w:r>
+        <w:rPr>
+          <w:color w:val="000000"/>
+          <w:sz w:val="16"/>
+          <w:szCs w:val="16"/>
+          <w:highlight w:val="yellow"/>
+        </w:rPr>
+        <w:t>totalfat</w:t>
+      </w:r>
+      <w:proofErr w:type="spellEnd"/>
+      <w:r>
+        <w:rPr>
+          <w:color w:val="000000"/>
+          <w:sz w:val="16"/>
+          <w:szCs w:val="16"/>
+          <w:highlight w:val="yellow"/>
+        </w:rPr>
+        <w:t>, saturated</w:t>
+      </w:r>
+      <w:r>
+        <w:rPr>
+          <w:color w:val="000000"/>
+          <w:sz w:val="16"/>
+          <w:szCs w:val="16"/>
+          <w:highlight w:val="yellow"/>
+        </w:rPr>
+        <w:t>,</w:t>
+      </w:r>
+      <w:r>
+        <w:rPr>
+          <w:color w:val="000000"/>
+          <w:sz w:val="16"/>
+          <w:szCs w:val="16"/>
+          <w:highlight w:val="yellow"/>
+        </w:rPr>
+        <w:t xml:space="preserve"> </w:t>
+      </w:r>
+      <w:proofErr w:type="spellStart"/>
+      <w:r>
+        <w:rPr>
+          <w:color w:val="000000"/>
+          <w:sz w:val="16"/>
+          <w:szCs w:val="16"/>
+          <w:highlight w:val="yellow"/>
+        </w:rPr>
+        <w:t>transfat</w:t>
+      </w:r>
+      <w:proofErr w:type="spellEnd"/>
+      <w:r>
+        <w:rPr>
+          <w:color w:val="000000"/>
+          <w:sz w:val="16"/>
+          <w:szCs w:val="16"/>
+          <w:highlight w:val="yellow"/>
+        </w:rPr>
+        <w:t>,</w:t>
+      </w:r>
+      <w:r>
+        <w:rPr>
+          <w:color w:val="000000"/>
+          <w:sz w:val="16"/>
+          <w:szCs w:val="16"/>
+          <w:highlight w:val="yellow"/>
+        </w:rPr>
+        <w:t xml:space="preserve"> </w:t>
+      </w:r>
+      <w:r>
+        <w:rPr>
+          <w:color w:val="000000"/>
+          <w:sz w:val="16"/>
+          <w:szCs w:val="16"/>
+          <w:highlight w:val="yellow"/>
+        </w:rPr>
+        <w:t>c</w:t>
+      </w:r>
+      <w:r>
+        <w:rPr>
+          <w:color w:val="000000"/>
+          <w:sz w:val="16"/>
+          <w:szCs w:val="16"/>
+          <w:highlight w:val="yellow"/>
+        </w:rPr>
+        <w:t xml:space="preserve">holesterol, carbohydrates, protein, fiber, sodium, potassium, calcium, iron, </w:t>
+      </w:r>
+    </w:p>
+    <w:p>
+      <w:pPr>
+        <w:pStyle w:val="NormalWeb"/>
+        <w:shd w:val="clear" w:color="auto" w:fill="FFFFFF"/>
+        <w:spacing w:before="166" w:beforeAutospacing="0" w:after="166" w:afterAutospacing="0" w:line="330" w:lineRule="atLeast"/>
+        <w:ind w:left="758"/>
+        <w:rPr>
+          <w:color w:val="000000"/>
+          <w:sz w:val="16"/>
+          <w:szCs w:val="16"/>
+        </w:rPr>
+      </w:pPr>
+      <w:proofErr w:type="gramStart"/>
+      <w:r>
+        <w:rPr>
+          <w:color w:val="000000"/>
+          <w:sz w:val="16"/>
+          <w:szCs w:val="16"/>
+        </w:rPr>
+        <w:t>and</w:t>
+      </w:r>
+      <w:proofErr w:type="gramEnd"/>
+      <w:r>
+        <w:rPr>
+          <w:color w:val="000000"/>
+          <w:sz w:val="16"/>
+          <w:szCs w:val="16"/>
+        </w:rPr>
+        <w:t xml:space="preserve"> other micronutrients.</w:t>
+      </w:r>
+      <w:r>
+        <w:rPr>
+          <w:color w:val="000000"/>
+          <w:sz w:val="16"/>
+          <w:szCs w:val="16"/>
+        </w:rPr>
+        <w:t xml:space="preserve"> </w:t>
+      </w:r>
+    </w:p>
+    <w:p>
+      <w:pPr>
+        <w:pStyle w:val="NormalWeb"/>
+        <w:shd w:val="clear" w:color="auto" w:fill="FFFFFF"/>
+        <w:spacing w:before="166" w:beforeAutospacing="0" w:after="166" w:afterAutospacing="0" w:line="330" w:lineRule="atLeast"/>
+        <w:rPr>
+          <w:color w:val="000000"/>
+          <w:sz w:val="16"/>
+          <w:szCs w:val="16"/>
+        </w:rPr>
+      </w:pPr>
+      <w:proofErr w:type="gramStart"/>
+      <w:r>
+        <w:rPr>
+          <w:color w:val="000000"/>
+          <w:sz w:val="16"/>
+          <w:szCs w:val="16"/>
+        </w:rPr>
+        <w:t xml:space="preserve">Current label requirement for </w:t>
+      </w:r>
+      <w:r>
+        <w:rPr>
+          <w:color w:val="000000"/>
+          <w:sz w:val="16"/>
+          <w:szCs w:val="16"/>
+        </w:rPr>
+        <w:t>other micron</w:t>
+      </w:r>
+      <w:r>
+        <w:rPr>
+          <w:color w:val="000000"/>
+          <w:sz w:val="16"/>
+          <w:szCs w:val="16"/>
+        </w:rPr>
+        <w:t xml:space="preserve">utrients:   </w:t>
+      </w:r>
+      <w:hyperlink r:id="rId7" w:history="1">
+        <w:r>
+          <w:rPr>
+            <w:rStyle w:val="Hyperlink"/>
+            <w:sz w:val="16"/>
+            <w:szCs w:val="16"/>
+          </w:rPr>
+          <w:t>National L</w:t>
+        </w:r>
+        <w:r>
+          <w:rPr>
+            <w:rStyle w:val="Hyperlink"/>
+            <w:sz w:val="16"/>
+            <w:szCs w:val="16"/>
+          </w:rPr>
+          <w:t>i</w:t>
+        </w:r>
+        <w:r>
+          <w:rPr>
+            <w:rStyle w:val="Hyperlink"/>
+            <w:sz w:val="16"/>
+            <w:szCs w:val="16"/>
+          </w:rPr>
+          <w:t>brary of Medicine, National Institutes of Health.</w:t>
+        </w:r>
+        <w:proofErr w:type="gramEnd"/>
+      </w:hyperlink>
+    </w:p>
+    <w:p>
+      <w:pPr>
+        <w:pStyle w:val="NormalWeb"/>
+        <w:shd w:val="clear" w:color="auto" w:fill="FFFFFF"/>
+        <w:spacing w:before="166" w:beforeAutospacing="0" w:after="166" w:afterAutospacing="0" w:line="330" w:lineRule="atLeast"/>
+        <w:rPr>
+          <w:color w:val="000000"/>
+          <w:sz w:val="16"/>
+          <w:szCs w:val="16"/>
+        </w:rPr>
+      </w:pPr>
+    </w:p>
+    <w:p>
+      <w:pPr>
+        <w:pStyle w:val="NormalWeb"/>
+        <w:shd w:val="clear" w:color="auto" w:fill="FFFFFF"/>
+        <w:spacing w:before="166" w:beforeAutospacing="0" w:after="166" w:afterAutospacing="0" w:line="330" w:lineRule="atLeast"/>
+        <w:rPr>
+          <w:color w:val="000000"/>
+          <w:sz w:val="16"/>
+          <w:szCs w:val="16"/>
+        </w:rPr>
+      </w:pPr>
+      <w:r>
+        <w:rPr>
+          <w:noProof/>
+        </w:rPr>
+        <w:drawing>
+          <wp:inline distT="0" distB="0" distL="0" distR="0" wp14:anchorId="6ABA3EE1" wp14:editId="060B267E">
+            <wp:extent cx="2095500" cy="4114800"/>
+            <wp:effectExtent l="0" t="0" r="0" b="0"/>
+            <wp:docPr id="2" name="Picture 2" descr="https://upload.wikimedia.org/wikipedia/commons/thumb/2/2b/FDA_Nutrition_Facts_Label_2006.jpg/220px-FDA_Nutrition_Facts_Label_2006.jpg"/>
+            <wp:cNvGraphicFramePr>
+              <a:graphicFrameLocks xmlns:a="http://schemas.openxmlformats.org/drawingml/2006/main" noChangeAspect="1"/>
+            </wp:cNvGraphicFramePr>
+            <a:graphic xmlns:a="http://schemas.openxmlformats.org/drawingml/2006/main">
+              <a:graphicData uri="http://schemas.openxmlformats.org/drawingml/2006/picture">
+                <pic:pic xmlns:pic="http://schemas.openxmlformats.org/drawingml/2006/picture">
+                  <pic:nvPicPr>
+                    <pic:cNvPr id="0" name="Picture 5" descr="https://upload.wikimedia.org/wikipedia/commons/thumb/2/2b/FDA_Nutrition_Facts_Label_2006.jpg/220px-FDA_Nutrition_Facts_Label_2006.jpg"/>
+                    <pic:cNvPicPr>
+                      <a:picLocks noChangeAspect="1" noChangeArrowheads="1"/>
+                    </pic:cNvPicPr>
+                  </pic:nvPicPr>
+                  <pic:blipFill>
+                    <a:blip r:embed="rId8">
+                      <a:extLst>
+                        <a:ext uri="{28A0092B-C50C-407E-A947-70E740481C1C}">
+                          <a14:useLocalDpi xmlns:a14="http://schemas.microsoft.com/office/drawing/2010/main" val="0"/>
+                        </a:ext>
+                      </a:extLst>
+                    </a:blip>
+                    <a:srcRect/>
+                    <a:stretch>
+                      <a:fillRect/>
+                    </a:stretch>
+                  </pic:blipFill>
+                  <pic:spPr bwMode="auto">
+                    <a:xfrm>
+                      <a:off x="0" y="0"/>
+                      <a:ext cx="2095500" cy="4114800"/>
+                    </a:xfrm>
+                    <a:prstGeom prst="rect">
+                      <a:avLst/>
+                    </a:prstGeom>
+                    <a:noFill/>
+                    <a:ln>
+                      <a:noFill/>
+                    </a:ln>
+                  </pic:spPr>
+                </pic:pic>
+              </a:graphicData>
+            </a:graphic>
+          </wp:inline>
+        </w:drawing>
+      </w:r>
+    </w:p>
+    <w:p>
+      <w:pPr>
+        <w:pStyle w:val="NormalWeb"/>
+        <w:shd w:val="clear" w:color="auto" w:fill="FFFFFF"/>
+        <w:spacing w:before="166" w:beforeAutospacing="0" w:after="166" w:afterAutospacing="0" w:line="330" w:lineRule="atLeast"/>
+        <w:rPr>
+          <w:color w:val="000000"/>
+          <w:sz w:val="16"/>
+          <w:szCs w:val="16"/>
+        </w:rPr>
+      </w:pPr>
+      <w:r>
+        <w:rPr>
+          <w:color w:val="000000"/>
+          <w:sz w:val="16"/>
+          <w:szCs w:val="16"/>
+        </w:rPr>
+        <w:t>Contained earlier in this chapter are discussions of and recommendations for serving size and qualitative disclosure of micronutrients.</w:t>
+      </w:r>
+    </w:p>
+    <w:p>
+      <w:pPr>
+        <w:pStyle w:val="Heading4"/>
+        <w:shd w:val="clear" w:color="auto" w:fill="FFFFFF"/>
+        <w:spacing w:before="332" w:after="166" w:line="330" w:lineRule="atLeast"/>
+        <w:rPr>
+          <w:rFonts w:ascii="Arial" w:hAnsi="Arial" w:cs="Arial"/>
+          <w:color w:val="59331F"/>
+          <w:sz w:val="16"/>
+          <w:szCs w:val="16"/>
+        </w:rPr>
+      </w:pPr>
+      <w:r>
+        <w:rPr>
+          <w:rFonts w:ascii="Arial" w:hAnsi="Arial" w:cs="Arial"/>
+          <w:color w:val="59331F"/>
+          <w:sz w:val="16"/>
+          <w:szCs w:val="16"/>
+        </w:rPr>
+        <w:t>Clarity of Information</w:t>
+      </w:r>
+      <w:r>
+        <w:rPr>
+          <w:rFonts w:ascii="Arial" w:hAnsi="Arial" w:cs="Arial"/>
+          <w:color w:val="59331F"/>
+          <w:sz w:val="16"/>
+          <w:szCs w:val="16"/>
+        </w:rPr>
+        <w:t xml:space="preserve"> driving our data input schema</w:t>
+      </w:r>
+    </w:p>
+    <w:p>
+      <w:pPr>
+        <w:pStyle w:val="NormalWeb"/>
+        <w:shd w:val="clear" w:color="auto" w:fill="FFFFFF"/>
+        <w:spacing w:before="166" w:beforeAutospacing="0" w:after="166" w:afterAutospacing="0" w:line="330" w:lineRule="atLeast"/>
+        <w:rPr>
+          <w:color w:val="000000"/>
+          <w:sz w:val="16"/>
+          <w:szCs w:val="16"/>
+        </w:rPr>
+      </w:pPr>
+      <w:r>
+        <w:rPr>
+          <w:color w:val="000000"/>
+          <w:sz w:val="16"/>
+          <w:szCs w:val="16"/>
+        </w:rPr>
+        <w:t xml:space="preserve">In addition to </w:t>
+      </w:r>
+      <w:r>
+        <w:rPr>
+          <w:color w:val="000000"/>
+          <w:sz w:val="16"/>
+          <w:szCs w:val="16"/>
+          <w:highlight w:val="yellow"/>
+        </w:rPr>
+        <w:t>standardizing and limiting the number of categories</w:t>
+      </w:r>
+      <w:r>
+        <w:rPr>
+          <w:color w:val="000000"/>
+          <w:sz w:val="16"/>
+          <w:szCs w:val="16"/>
+        </w:rPr>
+        <w:t xml:space="preserve"> of serving size and providing for the </w:t>
+      </w:r>
+      <w:r>
+        <w:rPr>
+          <w:color w:val="000000"/>
+          <w:sz w:val="16"/>
+          <w:szCs w:val="16"/>
+          <w:highlight w:val="yellow"/>
+        </w:rPr>
+        <w:t>organized grouping</w:t>
+      </w:r>
+      <w:r>
+        <w:rPr>
+          <w:color w:val="000000"/>
+          <w:sz w:val="16"/>
+          <w:szCs w:val="16"/>
+        </w:rPr>
+        <w:t xml:space="preserve"> of fats and carbohydrates, several other issues are of concern that have an impact on label formats</w:t>
+      </w:r>
+      <w:r>
+        <w:rPr>
+          <w:color w:val="000000"/>
+          <w:sz w:val="16"/>
+          <w:szCs w:val="16"/>
+        </w:rPr>
+        <w:t>.</w:t>
+      </w:r>
+      <w:r>
+        <w:rPr>
+          <w:color w:val="000000"/>
+          <w:sz w:val="16"/>
+          <w:szCs w:val="16"/>
+        </w:rPr>
+        <w:t>.</w:t>
+      </w:r>
+    </w:p>
+    <w:p>
+      <w:pPr>
+        <w:pStyle w:val="NormalWeb"/>
+        <w:shd w:val="clear" w:color="auto" w:fill="FFFFFF"/>
+        <w:spacing w:before="166" w:beforeAutospacing="0" w:after="166" w:afterAutospacing="0" w:line="330" w:lineRule="atLeast"/>
+        <w:rPr>
+          <w:color w:val="000000"/>
+          <w:sz w:val="16"/>
+          <w:szCs w:val="16"/>
+        </w:rPr>
+      </w:pPr>
+      <w:r>
+        <w:rPr>
+          <w:b/>
+          <w:bCs/>
+          <w:i/>
+          <w:iCs/>
+          <w:color w:val="000000"/>
+          <w:sz w:val="16"/>
+          <w:szCs w:val="16"/>
+        </w:rPr>
+        <w:t>Units of Measurement</w:t>
+      </w:r>
+    </w:p>
+    <w:p>
+      <w:pPr>
+        <w:pStyle w:val="NormalWeb"/>
+        <w:shd w:val="clear" w:color="auto" w:fill="FFFFFF"/>
+        <w:spacing w:before="166" w:beforeAutospacing="0" w:after="166" w:afterAutospacing="0" w:line="330" w:lineRule="atLeast"/>
+        <w:rPr>
+          <w:color w:val="000000"/>
+          <w:sz w:val="16"/>
+          <w:szCs w:val="16"/>
+        </w:rPr>
+      </w:pPr>
+      <w:r>
+        <w:rPr>
+          <w:color w:val="000000"/>
+          <w:sz w:val="16"/>
+          <w:szCs w:val="16"/>
+        </w:rPr>
+        <w:t xml:space="preserve">The appropriate measure </w:t>
+      </w:r>
+      <w:r>
+        <w:rPr>
+          <w:color w:val="000000"/>
+          <w:sz w:val="16"/>
+          <w:szCs w:val="16"/>
+          <w:highlight w:val="yellow"/>
+        </w:rPr>
+        <w:t xml:space="preserve">for most macronutrients is </w:t>
+      </w:r>
+      <w:r>
+        <w:rPr>
+          <w:b/>
+          <w:color w:val="FF0000"/>
+          <w:sz w:val="16"/>
+          <w:szCs w:val="16"/>
+          <w:highlight w:val="yellow"/>
+        </w:rPr>
+        <w:t>grams</w:t>
+      </w:r>
+      <w:r>
+        <w:rPr>
+          <w:color w:val="000000"/>
+          <w:sz w:val="16"/>
+          <w:szCs w:val="16"/>
+          <w:highlight w:val="yellow"/>
+        </w:rPr>
+        <w:t>.</w:t>
+      </w:r>
+      <w:r>
+        <w:rPr>
+          <w:color w:val="000000"/>
+          <w:sz w:val="16"/>
+          <w:szCs w:val="16"/>
+        </w:rPr>
+        <w:t xml:space="preserve"> However, for macronutrients such as </w:t>
+      </w:r>
+      <w:r>
+        <w:rPr>
+          <w:color w:val="000000"/>
+          <w:sz w:val="16"/>
+          <w:szCs w:val="16"/>
+          <w:highlight w:val="yellow"/>
+        </w:rPr>
+        <w:t xml:space="preserve">cholesterol, sodium, and potassium, the measure should be </w:t>
+      </w:r>
+      <w:r>
+        <w:rPr>
+          <w:b/>
+          <w:color w:val="FF0000"/>
+          <w:sz w:val="16"/>
+          <w:szCs w:val="16"/>
+          <w:highlight w:val="yellow"/>
+        </w:rPr>
+        <w:t>milligrams,</w:t>
+      </w:r>
+      <w:r>
+        <w:rPr>
+          <w:color w:val="000000"/>
+          <w:sz w:val="16"/>
+          <w:szCs w:val="16"/>
+        </w:rPr>
+        <w:t xml:space="preserve"> to avoid the need to use decimal declarations. The Committee recommends that </w:t>
+      </w:r>
+      <w:r>
+        <w:rPr>
+          <w:color w:val="000000"/>
+          <w:sz w:val="16"/>
+          <w:szCs w:val="16"/>
+          <w:highlight w:val="yellow"/>
+        </w:rPr>
+        <w:t xml:space="preserve">components listed in milligrams </w:t>
+      </w:r>
+      <w:proofErr w:type="gramStart"/>
+      <w:r>
+        <w:rPr>
+          <w:color w:val="000000"/>
+          <w:sz w:val="16"/>
+          <w:szCs w:val="16"/>
+          <w:highlight w:val="yellow"/>
+        </w:rPr>
+        <w:t>be grouped</w:t>
+      </w:r>
+      <w:proofErr w:type="gramEnd"/>
+      <w:r>
+        <w:rPr>
+          <w:color w:val="000000"/>
+          <w:sz w:val="16"/>
+          <w:szCs w:val="16"/>
+          <w:highlight w:val="yellow"/>
+        </w:rPr>
+        <w:t xml:space="preserve"> together</w:t>
+      </w:r>
+      <w:r>
+        <w:rPr>
+          <w:color w:val="000000"/>
+          <w:sz w:val="16"/>
+          <w:szCs w:val="16"/>
+        </w:rPr>
+        <w:t xml:space="preserve"> following the macronutrients declared in grams.</w:t>
+      </w:r>
+    </w:p>
+    <w:p>
+      <w:pPr>
+        <w:pStyle w:val="NormalWeb"/>
+        <w:shd w:val="clear" w:color="auto" w:fill="FFFFFF"/>
+        <w:spacing w:before="166" w:beforeAutospacing="0" w:after="166" w:afterAutospacing="0" w:line="330" w:lineRule="atLeast"/>
+        <w:rPr>
+          <w:color w:val="000000"/>
+          <w:sz w:val="16"/>
+          <w:szCs w:val="16"/>
+        </w:rPr>
+      </w:pPr>
+      <w:r>
+        <w:rPr>
+          <w:b/>
+          <w:bCs/>
+          <w:i/>
+          <w:iCs/>
+          <w:color w:val="000000"/>
+          <w:sz w:val="16"/>
+          <w:szCs w:val="16"/>
+        </w:rPr>
+        <w:t>Nutrient Groupings</w:t>
+      </w:r>
+    </w:p>
+    <w:p>
+      <w:pPr>
+        <w:pStyle w:val="NormalWeb"/>
+        <w:shd w:val="clear" w:color="auto" w:fill="FFFFFF"/>
+        <w:spacing w:before="166" w:beforeAutospacing="0" w:after="166" w:afterAutospacing="0" w:line="330" w:lineRule="atLeast"/>
+        <w:rPr>
+          <w:color w:val="000000"/>
+          <w:sz w:val="16"/>
+          <w:szCs w:val="16"/>
+        </w:rPr>
+      </w:pPr>
+      <w:r>
+        <w:rPr>
+          <w:color w:val="000000"/>
+          <w:sz w:val="16"/>
+          <w:szCs w:val="16"/>
+        </w:rPr>
+        <w:t xml:space="preserve">For clarity of information and to facilitate the education process, consumers should expect that </w:t>
+      </w:r>
+      <w:r>
+        <w:rPr>
+          <w:color w:val="000000"/>
+          <w:sz w:val="16"/>
+          <w:szCs w:val="16"/>
+          <w:highlight w:val="yellow"/>
+        </w:rPr>
+        <w:t xml:space="preserve">nutrients </w:t>
+      </w:r>
+      <w:proofErr w:type="gramStart"/>
+      <w:r>
+        <w:rPr>
+          <w:color w:val="000000"/>
+          <w:sz w:val="16"/>
+          <w:szCs w:val="16"/>
+          <w:highlight w:val="yellow"/>
+        </w:rPr>
+        <w:t>will</w:t>
+      </w:r>
+      <w:proofErr w:type="gramEnd"/>
+      <w:r>
+        <w:rPr>
+          <w:color w:val="000000"/>
+          <w:sz w:val="16"/>
+          <w:szCs w:val="16"/>
+          <w:highlight w:val="yellow"/>
+        </w:rPr>
+        <w:t xml:space="preserve"> be presented in logical groupings</w:t>
+      </w:r>
+      <w:r>
+        <w:rPr>
+          <w:color w:val="000000"/>
+          <w:sz w:val="16"/>
+          <w:szCs w:val="16"/>
+        </w:rPr>
+        <w:t>. Consumers should also expect that the quantities declared for nutrient subgroupings added together will equal the amount appearing on the line for the group as a whole (e.g., required fat components [except cholesterol] and, if provided, carbohydrate components [except fiber]).</w:t>
+      </w:r>
+    </w:p>
     <w:p/>
     <w:sectPr>
       <w:pgSz w:w="12240" w:h="15840"/>
@@ -828,8 +1784,8 @@
 </file>
 
 <file path=word/numbering.xml><?xml version="1.0" encoding="utf-8"?>
-<w:numbering xmlns:wpc="http://schemas.microsoft.com/office/word/2010/wordprocessingCanvas" xmlns:cx="http://schemas.microsoft.com/office/drawing/2014/chartex" xmlns:cx1="http://schemas.microsoft.com/office/drawing/2015/9/8/chartex" xmlns:mc="http://schemas.openxmlformats.org/markup-compatibility/2006" xmlns:o="urn:schemas-microsoft-com:office:office" xmlns:r="http://schemas.openxmlformats.org/officeDocument/2006/relationships" xmlns:m="http://schemas.openxmlformats.org/officeDocument/2006/math" xmlns:v="urn:schemas-microsoft-com:vml" xmlns:wp14="http://schemas.microsoft.com/office/word/2010/wordprocessingDrawing" xmlns:wp="http://schemas.openxmlformats.org/drawingml/2006/wordprocessingDrawing" xmlns:w10="urn:schemas-microsoft-com:office:word" xmlns:w="http://schemas.openxmlformats.org/wordprocessingml/2006/main" xmlns:w14="http://schemas.microsoft.com/office/word/2010/wordml" xmlns:w15="http://schemas.microsoft.com/office/word/2012/wordml" xmlns:w16se="http://schemas.microsoft.com/office/word/2015/wordml/symex" xmlns:wpg="http://schemas.microsoft.com/office/word/2010/wordprocessingGroup" xmlns:wpi="http://schemas.microsoft.com/office/word/2010/wordprocessingInk" xmlns:wne="http://schemas.microsoft.com/office/word/2006/wordml" xmlns:wps="http://schemas.microsoft.com/office/word/2010/wordprocessingShape" mc:Ignorable="w14 w15 w16se wp14">
-  <w:abstractNum w:abstractNumId="0" w15:restartNumberingAfterBreak="0">
+<w:numbering xmlns:wpc="http://schemas.microsoft.com/office/word/2010/wordprocessingCanvas" xmlns:mc="http://schemas.openxmlformats.org/markup-compatibility/2006" xmlns:o="urn:schemas-microsoft-com:office:office" xmlns:r="http://schemas.openxmlformats.org/officeDocument/2006/relationships" xmlns:m="http://schemas.openxmlformats.org/officeDocument/2006/math" xmlns:v="urn:schemas-microsoft-com:vml" xmlns:wp14="http://schemas.microsoft.com/office/word/2010/wordprocessingDrawing" xmlns:wp="http://schemas.openxmlformats.org/drawingml/2006/wordprocessingDrawing" xmlns:w10="urn:schemas-microsoft-com:office:word" xmlns:w="http://schemas.openxmlformats.org/wordprocessingml/2006/main" xmlns:w14="http://schemas.microsoft.com/office/word/2010/wordml" xmlns:wpg="http://schemas.microsoft.com/office/word/2010/wordprocessingGroup" xmlns:wpi="http://schemas.microsoft.com/office/word/2010/wordprocessingInk" xmlns:wne="http://schemas.microsoft.com/office/word/2006/wordml" xmlns:wps="http://schemas.microsoft.com/office/word/2010/wordprocessingShape" mc:Ignorable="w14 wp14">
+  <w:abstractNum w:abstractNumId="0">
     <w:nsid w:val="11B04949"/>
     <w:multiLevelType w:val="hybridMultilevel"/>
     <w:tmpl w:val="012E8B36"/>
@@ -941,7 +1897,120 @@
       </w:rPr>
     </w:lvl>
   </w:abstractNum>
-  <w:abstractNum w:abstractNumId="1" w15:restartNumberingAfterBreak="0">
+  <w:abstractNum w:abstractNumId="1">
+    <w:nsid w:val="15B738AA"/>
+    <w:multiLevelType w:val="hybridMultilevel"/>
+    <w:tmpl w:val="2C703568"/>
+    <w:lvl w:ilvl="0" w:tplc="04090001">
+      <w:start w:val="1"/>
+      <w:numFmt w:val="bullet"/>
+      <w:lvlText w:val=""/>
+      <w:lvlJc w:val="left"/>
+      <w:pPr>
+        <w:ind w:left="758" w:hanging="360"/>
+      </w:pPr>
+      <w:rPr>
+        <w:rFonts w:ascii="Symbol" w:hAnsi="Symbol" w:hint="default"/>
+      </w:rPr>
+    </w:lvl>
+    <w:lvl w:ilvl="1" w:tplc="04090003" w:tentative="1">
+      <w:start w:val="1"/>
+      <w:numFmt w:val="bullet"/>
+      <w:lvlText w:val="o"/>
+      <w:lvlJc w:val="left"/>
+      <w:pPr>
+        <w:ind w:left="1478" w:hanging="360"/>
+      </w:pPr>
+      <w:rPr>
+        <w:rFonts w:ascii="Courier New" w:hAnsi="Courier New" w:cs="Courier New" w:hint="default"/>
+      </w:rPr>
+    </w:lvl>
+    <w:lvl w:ilvl="2" w:tplc="04090005" w:tentative="1">
+      <w:start w:val="1"/>
+      <w:numFmt w:val="bullet"/>
+      <w:lvlText w:val=""/>
+      <w:lvlJc w:val="left"/>
+      <w:pPr>
+        <w:ind w:left="2198" w:hanging="360"/>
+      </w:pPr>
+      <w:rPr>
+        <w:rFonts w:ascii="Wingdings" w:hAnsi="Wingdings" w:hint="default"/>
+      </w:rPr>
+    </w:lvl>
+    <w:lvl w:ilvl="3" w:tplc="04090001" w:tentative="1">
+      <w:start w:val="1"/>
+      <w:numFmt w:val="bullet"/>
+      <w:lvlText w:val=""/>
+      <w:lvlJc w:val="left"/>
+      <w:pPr>
+        <w:ind w:left="2918" w:hanging="360"/>
+      </w:pPr>
+      <w:rPr>
+        <w:rFonts w:ascii="Symbol" w:hAnsi="Symbol" w:hint="default"/>
+      </w:rPr>
+    </w:lvl>
+    <w:lvl w:ilvl="4" w:tplc="04090003" w:tentative="1">
+      <w:start w:val="1"/>
+      <w:numFmt w:val="bullet"/>
+      <w:lvlText w:val="o"/>
+      <w:lvlJc w:val="left"/>
+      <w:pPr>
+        <w:ind w:left="3638" w:hanging="360"/>
+      </w:pPr>
+      <w:rPr>
+        <w:rFonts w:ascii="Courier New" w:hAnsi="Courier New" w:cs="Courier New" w:hint="default"/>
+      </w:rPr>
+    </w:lvl>
+    <w:lvl w:ilvl="5" w:tplc="04090005" w:tentative="1">
+      <w:start w:val="1"/>
+      <w:numFmt w:val="bullet"/>
+      <w:lvlText w:val=""/>
+      <w:lvlJc w:val="left"/>
+      <w:pPr>
+        <w:ind w:left="4358" w:hanging="360"/>
+      </w:pPr>
+      <w:rPr>
+        <w:rFonts w:ascii="Wingdings" w:hAnsi="Wingdings" w:hint="default"/>
+      </w:rPr>
+    </w:lvl>
+    <w:lvl w:ilvl="6" w:tplc="04090001" w:tentative="1">
+      <w:start w:val="1"/>
+      <w:numFmt w:val="bullet"/>
+      <w:lvlText w:val=""/>
+      <w:lvlJc w:val="left"/>
+      <w:pPr>
+        <w:ind w:left="5078" w:hanging="360"/>
+      </w:pPr>
+      <w:rPr>
+        <w:rFonts w:ascii="Symbol" w:hAnsi="Symbol" w:hint="default"/>
+      </w:rPr>
+    </w:lvl>
+    <w:lvl w:ilvl="7" w:tplc="04090003" w:tentative="1">
+      <w:start w:val="1"/>
+      <w:numFmt w:val="bullet"/>
+      <w:lvlText w:val="o"/>
+      <w:lvlJc w:val="left"/>
+      <w:pPr>
+        <w:ind w:left="5798" w:hanging="360"/>
+      </w:pPr>
+      <w:rPr>
+        <w:rFonts w:ascii="Courier New" w:hAnsi="Courier New" w:cs="Courier New" w:hint="default"/>
+      </w:rPr>
+    </w:lvl>
+    <w:lvl w:ilvl="8" w:tplc="04090005" w:tentative="1">
+      <w:start w:val="1"/>
+      <w:numFmt w:val="bullet"/>
+      <w:lvlText w:val=""/>
+      <w:lvlJc w:val="left"/>
+      <w:pPr>
+        <w:ind w:left="6518" w:hanging="360"/>
+      </w:pPr>
+      <w:rPr>
+        <w:rFonts w:ascii="Wingdings" w:hAnsi="Wingdings" w:hint="default"/>
+      </w:rPr>
+    </w:lvl>
+  </w:abstractNum>
+  <w:abstractNum w:abstractNumId="2">
     <w:nsid w:val="3D4D7DF5"/>
     <w:multiLevelType w:val="hybridMultilevel"/>
     <w:tmpl w:val="EE2CAB86"/>
@@ -1027,7 +2096,7 @@
       </w:pPr>
     </w:lvl>
   </w:abstractNum>
-  <w:abstractNum w:abstractNumId="2" w15:restartNumberingAfterBreak="0">
+  <w:abstractNum w:abstractNumId="3">
     <w:nsid w:val="50593F55"/>
     <w:multiLevelType w:val="hybridMultilevel"/>
     <w:tmpl w:val="DABE4D30"/>
@@ -1141,19 +2210,22 @@
     </w:lvl>
   </w:abstractNum>
   <w:num w:numId="1">
-    <w:abstractNumId w:val="2"/>
+    <w:abstractNumId w:val="3"/>
   </w:num>
   <w:num w:numId="2">
-    <w:abstractNumId w:val="1"/>
+    <w:abstractNumId w:val="2"/>
   </w:num>
   <w:num w:numId="3">
     <w:abstractNumId w:val="0"/>
+  </w:num>
+  <w:num w:numId="4">
+    <w:abstractNumId w:val="1"/>
   </w:num>
 </w:numbering>
 </file>
 
 <file path=word/styles.xml><?xml version="1.0" encoding="utf-8"?>
-<w:styles xmlns:mc="http://schemas.openxmlformats.org/markup-compatibility/2006" xmlns:r="http://schemas.openxmlformats.org/officeDocument/2006/relationships" xmlns:w="http://schemas.openxmlformats.org/wordprocessingml/2006/main" xmlns:w14="http://schemas.microsoft.com/office/word/2010/wordml" xmlns:w15="http://schemas.microsoft.com/office/word/2012/wordml" xmlns:w16se="http://schemas.microsoft.com/office/word/2015/wordml/symex" mc:Ignorable="w14 w15 w16se">
+<w:styles xmlns:mc="http://schemas.openxmlformats.org/markup-compatibility/2006" xmlns:r="http://schemas.openxmlformats.org/officeDocument/2006/relationships" xmlns:w="http://schemas.openxmlformats.org/wordprocessingml/2006/main" xmlns:w14="http://schemas.microsoft.com/office/word/2010/wordml" mc:Ignorable="w14">
   <w:docDefaults>
     <w:rPrDefault>
       <w:rPr>
@@ -1169,378 +2241,144 @@
       </w:pPr>
     </w:pPrDefault>
   </w:docDefaults>
-  <w:latentStyles w:defLockedState="0" w:defUIPriority="99" w:defSemiHidden="0" w:defUnhideWhenUsed="0" w:defQFormat="0" w:count="371">
-    <w:lsdException w:name="Normal" w:uiPriority="0" w:qFormat="1"/>
-    <w:lsdException w:name="heading 1" w:uiPriority="9" w:qFormat="1"/>
-    <w:lsdException w:name="heading 2" w:semiHidden="1" w:uiPriority="9" w:unhideWhenUsed="1" w:qFormat="1"/>
-    <w:lsdException w:name="heading 3" w:semiHidden="1" w:uiPriority="9" w:unhideWhenUsed="1" w:qFormat="1"/>
-    <w:lsdException w:name="heading 4" w:semiHidden="1" w:uiPriority="9" w:unhideWhenUsed="1" w:qFormat="1"/>
-    <w:lsdException w:name="heading 5" w:semiHidden="1" w:uiPriority="9" w:unhideWhenUsed="1" w:qFormat="1"/>
-    <w:lsdException w:name="heading 6" w:semiHidden="1" w:uiPriority="9" w:unhideWhenUsed="1" w:qFormat="1"/>
-    <w:lsdException w:name="heading 7" w:semiHidden="1" w:uiPriority="9" w:unhideWhenUsed="1" w:qFormat="1"/>
-    <w:lsdException w:name="heading 8" w:semiHidden="1" w:uiPriority="9" w:unhideWhenUsed="1" w:qFormat="1"/>
-    <w:lsdException w:name="heading 9" w:semiHidden="1" w:uiPriority="9" w:unhideWhenUsed="1" w:qFormat="1"/>
-    <w:lsdException w:name="index 1" w:semiHidden="1" w:unhideWhenUsed="1"/>
-    <w:lsdException w:name="index 2" w:semiHidden="1" w:unhideWhenUsed="1"/>
-    <w:lsdException w:name="index 3" w:semiHidden="1" w:unhideWhenUsed="1"/>
-    <w:lsdException w:name="index 4" w:semiHidden="1" w:unhideWhenUsed="1"/>
-    <w:lsdException w:name="index 5" w:semiHidden="1" w:unhideWhenUsed="1"/>
-    <w:lsdException w:name="index 6" w:semiHidden="1" w:unhideWhenUsed="1"/>
-    <w:lsdException w:name="index 7" w:semiHidden="1" w:unhideWhenUsed="1"/>
-    <w:lsdException w:name="index 8" w:semiHidden="1" w:unhideWhenUsed="1"/>
-    <w:lsdException w:name="index 9" w:semiHidden="1" w:unhideWhenUsed="1"/>
-    <w:lsdException w:name="toc 1" w:semiHidden="1" w:uiPriority="39" w:unhideWhenUsed="1"/>
-    <w:lsdException w:name="toc 2" w:semiHidden="1" w:uiPriority="39" w:unhideWhenUsed="1"/>
-    <w:lsdException w:name="toc 3" w:semiHidden="1" w:uiPriority="39" w:unhideWhenUsed="1"/>
-    <w:lsdException w:name="toc 4" w:semiHidden="1" w:uiPriority="39" w:unhideWhenUsed="1"/>
-    <w:lsdException w:name="toc 5" w:semiHidden="1" w:uiPriority="39" w:unhideWhenUsed="1"/>
-    <w:lsdException w:name="toc 6" w:semiHidden="1" w:uiPriority="39" w:unhideWhenUsed="1"/>
-    <w:lsdException w:name="toc 7" w:semiHidden="1" w:uiPriority="39" w:unhideWhenUsed="1"/>
-    <w:lsdException w:name="toc 8" w:semiHidden="1" w:uiPriority="39" w:unhideWhenUsed="1"/>
-    <w:lsdException w:name="toc 9" w:semiHidden="1" w:uiPriority="39" w:unhideWhenUsed="1"/>
-    <w:lsdException w:name="Normal Indent" w:semiHidden="1" w:unhideWhenUsed="1"/>
-    <w:lsdException w:name="footnote text" w:semiHidden="1" w:unhideWhenUsed="1"/>
-    <w:lsdException w:name="annotation text" w:semiHidden="1" w:unhideWhenUsed="1"/>
-    <w:lsdException w:name="header" w:semiHidden="1" w:unhideWhenUsed="1"/>
-    <w:lsdException w:name="footer" w:semiHidden="1" w:unhideWhenUsed="1"/>
-    <w:lsdException w:name="index heading" w:semiHidden="1" w:unhideWhenUsed="1"/>
-    <w:lsdException w:name="caption" w:semiHidden="1" w:uiPriority="35" w:unhideWhenUsed="1" w:qFormat="1"/>
-    <w:lsdException w:name="table of figures" w:semiHidden="1" w:unhideWhenUsed="1"/>
-    <w:lsdException w:name="envelope address" w:semiHidden="1" w:unhideWhenUsed="1"/>
-    <w:lsdException w:name="envelope return" w:semiHidden="1" w:unhideWhenUsed="1"/>
-    <w:lsdException w:name="footnote reference" w:semiHidden="1" w:unhideWhenUsed="1"/>
-    <w:lsdException w:name="annotation reference" w:semiHidden="1" w:unhideWhenUsed="1"/>
-    <w:lsdException w:name="line number" w:semiHidden="1" w:unhideWhenUsed="1"/>
-    <w:lsdException w:name="page number" w:semiHidden="1" w:unhideWhenUsed="1"/>
-    <w:lsdException w:name="endnote reference" w:semiHidden="1" w:unhideWhenUsed="1"/>
-    <w:lsdException w:name="endnote text" w:semiHidden="1" w:unhideWhenUsed="1"/>
-    <w:lsdException w:name="table of authorities" w:semiHidden="1" w:unhideWhenUsed="1"/>
-    <w:lsdException w:name="macro" w:semiHidden="1" w:unhideWhenUsed="1"/>
-    <w:lsdException w:name="toa heading" w:semiHidden="1" w:unhideWhenUsed="1"/>
-    <w:lsdException w:name="List" w:semiHidden="1" w:unhideWhenUsed="1"/>
-    <w:lsdException w:name="List Bullet" w:semiHidden="1" w:unhideWhenUsed="1"/>
-    <w:lsdException w:name="List Number" w:semiHidden="1" w:unhideWhenUsed="1"/>
-    <w:lsdException w:name="List 2" w:semiHidden="1" w:unhideWhenUsed="1"/>
-    <w:lsdException w:name="List 3" w:semiHidden="1" w:unhideWhenUsed="1"/>
-    <w:lsdException w:name="List 4" w:semiHidden="1" w:unhideWhenUsed="1"/>
-    <w:lsdException w:name="List 5" w:semiHidden="1" w:unhideWhenUsed="1"/>
-    <w:lsdException w:name="List Bullet 2" w:semiHidden="1" w:unhideWhenUsed="1"/>
-    <w:lsdException w:name="List Bullet 3" w:semiHidden="1" w:unhideWhenUsed="1"/>
-    <w:lsdException w:name="List Bullet 4" w:semiHidden="1" w:unhideWhenUsed="1"/>
-    <w:lsdException w:name="List Bullet 5" w:semiHidden="1" w:unhideWhenUsed="1"/>
-    <w:lsdException w:name="List Number 2" w:semiHidden="1" w:unhideWhenUsed="1"/>
-    <w:lsdException w:name="List Number 3" w:semiHidden="1" w:unhideWhenUsed="1"/>
-    <w:lsdException w:name="List Number 4" w:semiHidden="1" w:unhideWhenUsed="1"/>
-    <w:lsdException w:name="List Number 5" w:semiHidden="1" w:unhideWhenUsed="1"/>
-    <w:lsdException w:name="Title" w:uiPriority="10" w:qFormat="1"/>
-    <w:lsdException w:name="Closing" w:semiHidden="1" w:unhideWhenUsed="1"/>
-    <w:lsdException w:name="Signature" w:semiHidden="1" w:unhideWhenUsed="1"/>
-    <w:lsdException w:name="Default Paragraph Font" w:semiHidden="1" w:uiPriority="1" w:unhideWhenUsed="1"/>
-    <w:lsdException w:name="Body Text" w:semiHidden="1" w:unhideWhenUsed="1"/>
-    <w:lsdException w:name="Body Text Indent" w:semiHidden="1" w:unhideWhenUsed="1"/>
-    <w:lsdException w:name="List Continue" w:semiHidden="1" w:unhideWhenUsed="1"/>
-    <w:lsdException w:name="List Continue 2" w:semiHidden="1" w:unhideWhenUsed="1"/>
-    <w:lsdException w:name="List Continue 3" w:semiHidden="1" w:unhideWhenUsed="1"/>
-    <w:lsdException w:name="List Continue 4" w:semiHidden="1" w:unhideWhenUsed="1"/>
-    <w:lsdException w:name="List Continue 5" w:semiHidden="1" w:unhideWhenUsed="1"/>
-    <w:lsdException w:name="Message Header" w:semiHidden="1" w:unhideWhenUsed="1"/>
-    <w:lsdException w:name="Subtitle" w:uiPriority="11" w:qFormat="1"/>
-    <w:lsdException w:name="Salutation" w:semiHidden="1" w:unhideWhenUsed="1"/>
-    <w:lsdException w:name="Date" w:semiHidden="1" w:unhideWhenUsed="1"/>
-    <w:lsdException w:name="Body Text First Indent" w:semiHidden="1" w:unhideWhenUsed="1"/>
-    <w:lsdException w:name="Body Text First Indent 2" w:semiHidden="1" w:unhideWhenUsed="1"/>
-    <w:lsdException w:name="Note Heading" w:semiHidden="1" w:unhideWhenUsed="1"/>
-    <w:lsdException w:name="Body Text 2" w:semiHidden="1" w:unhideWhenUsed="1"/>
-    <w:lsdException w:name="Body Text 3" w:semiHidden="1" w:unhideWhenUsed="1"/>
-    <w:lsdException w:name="Body Text Indent 2" w:semiHidden="1" w:unhideWhenUsed="1"/>
-    <w:lsdException w:name="Body Text Indent 3" w:semiHidden="1" w:unhideWhenUsed="1"/>
-    <w:lsdException w:name="Block Text" w:semiHidden="1" w:unhideWhenUsed="1"/>
-    <w:lsdException w:name="Hyperlink" w:semiHidden="1" w:unhideWhenUsed="1"/>
-    <w:lsdException w:name="FollowedHyperlink" w:semiHidden="1" w:unhideWhenUsed="1"/>
-    <w:lsdException w:name="Strong" w:uiPriority="22" w:qFormat="1"/>
-    <w:lsdException w:name="Emphasis" w:uiPriority="20" w:qFormat="1"/>
-    <w:lsdException w:name="Document Map" w:semiHidden="1" w:unhideWhenUsed="1"/>
-    <w:lsdException w:name="Plain Text" w:semiHidden="1" w:unhideWhenUsed="1"/>
-    <w:lsdException w:name="E-mail Signature" w:semiHidden="1" w:unhideWhenUsed="1"/>
-    <w:lsdException w:name="HTML Top of Form" w:semiHidden="1" w:unhideWhenUsed="1"/>
-    <w:lsdException w:name="HTML Bottom of Form" w:semiHidden="1" w:unhideWhenUsed="1"/>
-    <w:lsdException w:name="Normal (Web)" w:semiHidden="1" w:unhideWhenUsed="1"/>
-    <w:lsdException w:name="HTML Acronym" w:semiHidden="1" w:unhideWhenUsed="1"/>
-    <w:lsdException w:name="HTML Address" w:semiHidden="1" w:unhideWhenUsed="1"/>
-    <w:lsdException w:name="HTML Cite" w:semiHidden="1" w:unhideWhenUsed="1"/>
-    <w:lsdException w:name="HTML Code" w:semiHidden="1" w:unhideWhenUsed="1"/>
-    <w:lsdException w:name="HTML Definition" w:semiHidden="1" w:unhideWhenUsed="1"/>
-    <w:lsdException w:name="HTML Keyboard" w:semiHidden="1" w:unhideWhenUsed="1"/>
-    <w:lsdException w:name="HTML Preformatted" w:semiHidden="1" w:unhideWhenUsed="1"/>
-    <w:lsdException w:name="HTML Sample" w:semiHidden="1" w:unhideWhenUsed="1"/>
-    <w:lsdException w:name="HTML Typewriter" w:semiHidden="1" w:unhideWhenUsed="1"/>
-    <w:lsdException w:name="HTML Variable" w:semiHidden="1" w:unhideWhenUsed="1"/>
-    <w:lsdException w:name="Normal Table" w:semiHidden="1" w:unhideWhenUsed="1"/>
-    <w:lsdException w:name="annotation subject" w:semiHidden="1" w:unhideWhenUsed="1"/>
-    <w:lsdException w:name="No List" w:semiHidden="1" w:unhideWhenUsed="1"/>
-    <w:lsdException w:name="Outline List 1" w:semiHidden="1" w:unhideWhenUsed="1"/>
-    <w:lsdException w:name="Outline List 2" w:semiHidden="1" w:unhideWhenUsed="1"/>
-    <w:lsdException w:name="Outline List 3" w:semiHidden="1" w:unhideWhenUsed="1"/>
-    <w:lsdException w:name="Table Simple 1" w:semiHidden="1" w:unhideWhenUsed="1"/>
-    <w:lsdException w:name="Table Simple 2" w:semiHidden="1" w:unhideWhenUsed="1"/>
-    <w:lsdException w:name="Table Simple 3" w:semiHidden="1" w:unhideWhenUsed="1"/>
-    <w:lsdException w:name="Table Classic 1" w:semiHidden="1" w:unhideWhenUsed="1"/>
-    <w:lsdException w:name="Table Classic 2" w:semiHidden="1" w:unhideWhenUsed="1"/>
-    <w:lsdException w:name="Table Classic 3" w:semiHidden="1" w:unhideWhenUsed="1"/>
-    <w:lsdException w:name="Table Classic 4" w:semiHidden="1" w:unhideWhenUsed="1"/>
-    <w:lsdException w:name="Table Colorful 1" w:semiHidden="1" w:unhideWhenUsed="1"/>
-    <w:lsdException w:name="Table Colorful 2" w:semiHidden="1" w:unhideWhenUsed="1"/>
-    <w:lsdException w:name="Table Colorful 3" w:semiHidden="1" w:unhideWhenUsed="1"/>
-    <w:lsdException w:name="Table Columns 1" w:semiHidden="1" w:unhideWhenUsed="1"/>
-    <w:lsdException w:name="Table Columns 2" w:semiHidden="1" w:unhideWhenUsed="1"/>
-    <w:lsdException w:name="Table Columns 3" w:semiHidden="1" w:unhideWhenUsed="1"/>
-    <w:lsdException w:name="Table Columns 4" w:semiHidden="1" w:unhideWhenUsed="1"/>
-    <w:lsdException w:name="Table Columns 5" w:semiHidden="1" w:unhideWhenUsed="1"/>
-    <w:lsdException w:name="Table Grid 1" w:semiHidden="1" w:unhideWhenUsed="1"/>
-    <w:lsdException w:name="Table Grid 2" w:semiHidden="1" w:unhideWhenUsed="1"/>
-    <w:lsdException w:name="Table Grid 3" w:semiHidden="1" w:unhideWhenUsed="1"/>
-    <w:lsdException w:name="Table Grid 4" w:semiHidden="1" w:unhideWhenUsed="1"/>
-    <w:lsdException w:name="Table Grid 5" w:semiHidden="1" w:unhideWhenUsed="1"/>
-    <w:lsdException w:name="Table Grid 6" w:semiHidden="1" w:unhideWhenUsed="1"/>
-    <w:lsdException w:name="Table Grid 7" w:semiHidden="1" w:unhideWhenUsed="1"/>
-    <w:lsdException w:name="Table Grid 8" w:semiHidden="1" w:unhideWhenUsed="1"/>
-    <w:lsdException w:name="Table List 1" w:semiHidden="1" w:unhideWhenUsed="1"/>
-    <w:lsdException w:name="Table List 2" w:semiHidden="1" w:unhideWhenUsed="1"/>
-    <w:lsdException w:name="Table List 3" w:semiHidden="1" w:unhideWhenUsed="1"/>
-    <w:lsdException w:name="Table List 4" w:semiHidden="1" w:unhideWhenUsed="1"/>
-    <w:lsdException w:name="Table List 5" w:semiHidden="1" w:unhideWhenUsed="1"/>
-    <w:lsdException w:name="Table List 6" w:semiHidden="1" w:unhideWhenUsed="1"/>
-    <w:lsdException w:name="Table List 7" w:semiHidden="1" w:unhideWhenUsed="1"/>
-    <w:lsdException w:name="Table List 8" w:semiHidden="1" w:unhideWhenUsed="1"/>
-    <w:lsdException w:name="Table 3D effects 1" w:semiHidden="1" w:unhideWhenUsed="1"/>
-    <w:lsdException w:name="Table 3D effects 2" w:semiHidden="1" w:unhideWhenUsed="1"/>
-    <w:lsdException w:name="Table 3D effects 3" w:semiHidden="1" w:unhideWhenUsed="1"/>
-    <w:lsdException w:name="Table Contemporary" w:semiHidden="1" w:unhideWhenUsed="1"/>
-    <w:lsdException w:name="Table Elegant" w:semiHidden="1" w:unhideWhenUsed="1"/>
-    <w:lsdException w:name="Table Professional" w:semiHidden="1" w:unhideWhenUsed="1"/>
-    <w:lsdException w:name="Table Subtle 1" w:semiHidden="1" w:unhideWhenUsed="1"/>
-    <w:lsdException w:name="Table Subtle 2" w:semiHidden="1" w:unhideWhenUsed="1"/>
-    <w:lsdException w:name="Table Web 1" w:semiHidden="1" w:unhideWhenUsed="1"/>
-    <w:lsdException w:name="Table Web 2" w:semiHidden="1" w:unhideWhenUsed="1"/>
-    <w:lsdException w:name="Table Web 3" w:semiHidden="1" w:unhideWhenUsed="1"/>
-    <w:lsdException w:name="Balloon Text" w:semiHidden="1" w:unhideWhenUsed="1"/>
-    <w:lsdException w:name="Table Grid" w:uiPriority="39"/>
-    <w:lsdException w:name="Table Theme" w:semiHidden="1" w:unhideWhenUsed="1"/>
-    <w:lsdException w:name="Placeholder Text" w:semiHidden="1"/>
-    <w:lsdException w:name="No Spacing" w:uiPriority="1" w:qFormat="1"/>
-    <w:lsdException w:name="Light Shading" w:uiPriority="60"/>
-    <w:lsdException w:name="Light List" w:uiPriority="61"/>
-    <w:lsdException w:name="Light Grid" w:uiPriority="62"/>
-    <w:lsdException w:name="Medium Shading 1" w:uiPriority="63"/>
-    <w:lsdException w:name="Medium Shading 2" w:uiPriority="64"/>
-    <w:lsdException w:name="Medium List 1" w:uiPriority="65"/>
-    <w:lsdException w:name="Medium List 2" w:uiPriority="66"/>
-    <w:lsdException w:name="Medium Grid 1" w:uiPriority="67"/>
-    <w:lsdException w:name="Medium Grid 2" w:uiPriority="68"/>
-    <w:lsdException w:name="Medium Grid 3" w:uiPriority="69"/>
-    <w:lsdException w:name="Dark List" w:uiPriority="70"/>
-    <w:lsdException w:name="Colorful Shading" w:uiPriority="71"/>
-    <w:lsdException w:name="Colorful List" w:uiPriority="72"/>
-    <w:lsdException w:name="Colorful Grid" w:uiPriority="73"/>
-    <w:lsdException w:name="Light Shading Accent 1" w:uiPriority="60"/>
-    <w:lsdException w:name="Light List Accent 1" w:uiPriority="61"/>
-    <w:lsdException w:name="Light Grid Accent 1" w:uiPriority="62"/>
-    <w:lsdException w:name="Medium Shading 1 Accent 1" w:uiPriority="63"/>
-    <w:lsdException w:name="Medium Shading 2 Accent 1" w:uiPriority="64"/>
-    <w:lsdException w:name="Medium List 1 Accent 1" w:uiPriority="65"/>
-    <w:lsdException w:name="Revision" w:semiHidden="1"/>
-    <w:lsdException w:name="List Paragraph" w:uiPriority="34" w:qFormat="1"/>
-    <w:lsdException w:name="Quote" w:uiPriority="29" w:qFormat="1"/>
-    <w:lsdException w:name="Intense Quote" w:uiPriority="30" w:qFormat="1"/>
-    <w:lsdException w:name="Medium List 2 Accent 1" w:uiPriority="66"/>
-    <w:lsdException w:name="Medium Grid 1 Accent 1" w:uiPriority="67"/>
-    <w:lsdException w:name="Medium Grid 2 Accent 1" w:uiPriority="68"/>
-    <w:lsdException w:name="Medium Grid 3 Accent 1" w:uiPriority="69"/>
-    <w:lsdException w:name="Dark List Accent 1" w:uiPriority="70"/>
-    <w:lsdException w:name="Colorful Shading Accent 1" w:uiPriority="71"/>
-    <w:lsdException w:name="Colorful List Accent 1" w:uiPriority="72"/>
-    <w:lsdException w:name="Colorful Grid Accent 1" w:uiPriority="73"/>
-    <w:lsdException w:name="Light Shading Accent 2" w:uiPriority="60"/>
-    <w:lsdException w:name="Light List Accent 2" w:uiPriority="61"/>
-    <w:lsdException w:name="Light Grid Accent 2" w:uiPriority="62"/>
-    <w:lsdException w:name="Medium Shading 1 Accent 2" w:uiPriority="63"/>
-    <w:lsdException w:name="Medium Shading 2 Accent 2" w:uiPriority="64"/>
-    <w:lsdException w:name="Medium List 1 Accent 2" w:uiPriority="65"/>
-    <w:lsdException w:name="Medium List 2 Accent 2" w:uiPriority="66"/>
-    <w:lsdException w:name="Medium Grid 1 Accent 2" w:uiPriority="67"/>
-    <w:lsdException w:name="Medium Grid 2 Accent 2" w:uiPriority="68"/>
-    <w:lsdException w:name="Medium Grid 3 Accent 2" w:uiPriority="69"/>
-    <w:lsdException w:name="Dark List Accent 2" w:uiPriority="70"/>
-    <w:lsdException w:name="Colorful Shading Accent 2" w:uiPriority="71"/>
-    <w:lsdException w:name="Colorful List Accent 2" w:uiPriority="72"/>
-    <w:lsdException w:name="Colorful Grid Accent 2" w:uiPriority="73"/>
-    <w:lsdException w:name="Light Shading Accent 3" w:uiPriority="60"/>
-    <w:lsdException w:name="Light List Accent 3" w:uiPriority="61"/>
-    <w:lsdException w:name="Light Grid Accent 3" w:uiPriority="62"/>
-    <w:lsdException w:name="Medium Shading 1 Accent 3" w:uiPriority="63"/>
-    <w:lsdException w:name="Medium Shading 2 Accent 3" w:uiPriority="64"/>
-    <w:lsdException w:name="Medium List 1 Accent 3" w:uiPriority="65"/>
-    <w:lsdException w:name="Medium List 2 Accent 3" w:uiPriority="66"/>
-    <w:lsdException w:name="Medium Grid 1 Accent 3" w:uiPriority="67"/>
-    <w:lsdException w:name="Medium Grid 2 Accent 3" w:uiPriority="68"/>
-    <w:lsdException w:name="Medium Grid 3 Accent 3" w:uiPriority="69"/>
-    <w:lsdException w:name="Dark List Accent 3" w:uiPriority="70"/>
-    <w:lsdException w:name="Colorful Shading Accent 3" w:uiPriority="71"/>
-    <w:lsdException w:name="Colorful List Accent 3" w:uiPriority="72"/>
-    <w:lsdException w:name="Colorful Grid Accent 3" w:uiPriority="73"/>
-    <w:lsdException w:name="Light Shading Accent 4" w:uiPriority="60"/>
-    <w:lsdException w:name="Light List Accent 4" w:uiPriority="61"/>
-    <w:lsdException w:name="Light Grid Accent 4" w:uiPriority="62"/>
-    <w:lsdException w:name="Medium Shading 1 Accent 4" w:uiPriority="63"/>
-    <w:lsdException w:name="Medium Shading 2 Accent 4" w:uiPriority="64"/>
-    <w:lsdException w:name="Medium List 1 Accent 4" w:uiPriority="65"/>
-    <w:lsdException w:name="Medium List 2 Accent 4" w:uiPriority="66"/>
-    <w:lsdException w:name="Medium Grid 1 Accent 4" w:uiPriority="67"/>
-    <w:lsdException w:name="Medium Grid 2 Accent 4" w:uiPriority="68"/>
-    <w:lsdException w:name="Medium Grid 3 Accent 4" w:uiPriority="69"/>
-    <w:lsdException w:name="Dark List Accent 4" w:uiPriority="70"/>
-    <w:lsdException w:name="Colorful Shading Accent 4" w:uiPriority="71"/>
-    <w:lsdException w:name="Colorful List Accent 4" w:uiPriority="72"/>
-    <w:lsdException w:name="Colorful Grid Accent 4" w:uiPriority="73"/>
-    <w:lsdException w:name="Light Shading Accent 5" w:uiPriority="60"/>
-    <w:lsdException w:name="Light List Accent 5" w:uiPriority="61"/>
-    <w:lsdException w:name="Light Grid Accent 5" w:uiPriority="62"/>
-    <w:lsdException w:name="Medium Shading 1 Accent 5" w:uiPriority="63"/>
-    <w:lsdException w:name="Medium Shading 2 Accent 5" w:uiPriority="64"/>
-    <w:lsdException w:name="Medium List 1 Accent 5" w:uiPriority="65"/>
-    <w:lsdException w:name="Medium List 2 Accent 5" w:uiPriority="66"/>
-    <w:lsdException w:name="Medium Grid 1 Accent 5" w:uiPriority="67"/>
-    <w:lsdException w:name="Medium Grid 2 Accent 5" w:uiPriority="68"/>
-    <w:lsdException w:name="Medium Grid 3 Accent 5" w:uiPriority="69"/>
-    <w:lsdException w:name="Dark List Accent 5" w:uiPriority="70"/>
-    <w:lsdException w:name="Colorful Shading Accent 5" w:uiPriority="71"/>
-    <w:lsdException w:name="Colorful List Accent 5" w:uiPriority="72"/>
-    <w:lsdException w:name="Colorful Grid Accent 5" w:uiPriority="73"/>
-    <w:lsdException w:name="Light Shading Accent 6" w:uiPriority="60"/>
-    <w:lsdException w:name="Light List Accent 6" w:uiPriority="61"/>
-    <w:lsdException w:name="Light Grid Accent 6" w:uiPriority="62"/>
-    <w:lsdException w:name="Medium Shading 1 Accent 6" w:uiPriority="63"/>
-    <w:lsdException w:name="Medium Shading 2 Accent 6" w:uiPriority="64"/>
-    <w:lsdException w:name="Medium List 1 Accent 6" w:uiPriority="65"/>
-    <w:lsdException w:name="Medium List 2 Accent 6" w:uiPriority="66"/>
-    <w:lsdException w:name="Medium Grid 1 Accent 6" w:uiPriority="67"/>
-    <w:lsdException w:name="Medium Grid 2 Accent 6" w:uiPriority="68"/>
-    <w:lsdException w:name="Medium Grid 3 Accent 6" w:uiPriority="69"/>
-    <w:lsdException w:name="Dark List Accent 6" w:uiPriority="70"/>
-    <w:lsdException w:name="Colorful Shading Accent 6" w:uiPriority="71"/>
-    <w:lsdException w:name="Colorful List Accent 6" w:uiPriority="72"/>
-    <w:lsdException w:name="Colorful Grid Accent 6" w:uiPriority="73"/>
-    <w:lsdException w:name="Subtle Emphasis" w:uiPriority="19" w:qFormat="1"/>
-    <w:lsdException w:name="Intense Emphasis" w:uiPriority="21" w:qFormat="1"/>
-    <w:lsdException w:name="Subtle Reference" w:uiPriority="31" w:qFormat="1"/>
-    <w:lsdException w:name="Intense Reference" w:uiPriority="32" w:qFormat="1"/>
-    <w:lsdException w:name="Book Title" w:uiPriority="33" w:qFormat="1"/>
-    <w:lsdException w:name="Bibliography" w:semiHidden="1" w:uiPriority="37" w:unhideWhenUsed="1"/>
-    <w:lsdException w:name="TOC Heading" w:semiHidden="1" w:uiPriority="39" w:unhideWhenUsed="1" w:qFormat="1"/>
-    <w:lsdException w:name="Plain Table 1" w:uiPriority="41"/>
-    <w:lsdException w:name="Plain Table 2" w:uiPriority="42"/>
-    <w:lsdException w:name="Plain Table 3" w:uiPriority="43"/>
-    <w:lsdException w:name="Plain Table 4" w:uiPriority="44"/>
-    <w:lsdException w:name="Plain Table 5" w:uiPriority="45"/>
-    <w:lsdException w:name="Grid Table Light" w:uiPriority="40"/>
-    <w:lsdException w:name="Grid Table 1 Light" w:uiPriority="46"/>
-    <w:lsdException w:name="Grid Table 2" w:uiPriority="47"/>
-    <w:lsdException w:name="Grid Table 3" w:uiPriority="48"/>
-    <w:lsdException w:name="Grid Table 4" w:uiPriority="49"/>
-    <w:lsdException w:name="Grid Table 5 Dark" w:uiPriority="50"/>
-    <w:lsdException w:name="Grid Table 6 Colorful" w:uiPriority="51"/>
-    <w:lsdException w:name="Grid Table 7 Colorful" w:uiPriority="52"/>
-    <w:lsdException w:name="Grid Table 1 Light Accent 1" w:uiPriority="46"/>
-    <w:lsdException w:name="Grid Table 2 Accent 1" w:uiPriority="47"/>
-    <w:lsdException w:name="Grid Table 3 Accent 1" w:uiPriority="48"/>
-    <w:lsdException w:name="Grid Table 4 Accent 1" w:uiPriority="49"/>
-    <w:lsdException w:name="Grid Table 5 Dark Accent 1" w:uiPriority="50"/>
-    <w:lsdException w:name="Grid Table 6 Colorful Accent 1" w:uiPriority="51"/>
-    <w:lsdException w:name="Grid Table 7 Colorful Accent 1" w:uiPriority="52"/>
-    <w:lsdException w:name="Grid Table 1 Light Accent 2" w:uiPriority="46"/>
-    <w:lsdException w:name="Grid Table 2 Accent 2" w:uiPriority="47"/>
-    <w:lsdException w:name="Grid Table 3 Accent 2" w:uiPriority="48"/>
-    <w:lsdException w:name="Grid Table 4 Accent 2" w:uiPriority="49"/>
-    <w:lsdException w:name="Grid Table 5 Dark Accent 2" w:uiPriority="50"/>
-    <w:lsdException w:name="Grid Table 6 Colorful Accent 2" w:uiPriority="51"/>
-    <w:lsdException w:name="Grid Table 7 Colorful Accent 2" w:uiPriority="52"/>
-    <w:lsdException w:name="Grid Table 1 Light Accent 3" w:uiPriority="46"/>
-    <w:lsdException w:name="Grid Table 2 Accent 3" w:uiPriority="47"/>
-    <w:lsdException w:name="Grid Table 3 Accent 3" w:uiPriority="48"/>
-    <w:lsdException w:name="Grid Table 4 Accent 3" w:uiPriority="49"/>
-    <w:lsdException w:name="Grid Table 5 Dark Accent 3" w:uiPriority="50"/>
-    <w:lsdException w:name="Grid Table 6 Colorful Accent 3" w:uiPriority="51"/>
-    <w:lsdException w:name="Grid Table 7 Colorful Accent 3" w:uiPriority="52"/>
-    <w:lsdException w:name="Grid Table 1 Light Accent 4" w:uiPriority="46"/>
-    <w:lsdException w:name="Grid Table 2 Accent 4" w:uiPriority="47"/>
-    <w:lsdException w:name="Grid Table 3 Accent 4" w:uiPriority="48"/>
-    <w:lsdException w:name="Grid Table 4 Accent 4" w:uiPriority="49"/>
-    <w:lsdException w:name="Grid Table 5 Dark Accent 4" w:uiPriority="50"/>
-    <w:lsdException w:name="Grid Table 6 Colorful Accent 4" w:uiPriority="51"/>
-    <w:lsdException w:name="Grid Table 7 Colorful Accent 4" w:uiPriority="52"/>
-    <w:lsdException w:name="Grid Table 1 Light Accent 5" w:uiPriority="46"/>
-    <w:lsdException w:name="Grid Table 2 Accent 5" w:uiPriority="47"/>
-    <w:lsdException w:name="Grid Table 3 Accent 5" w:uiPriority="48"/>
-    <w:lsdException w:name="Grid Table 4 Accent 5" w:uiPriority="49"/>
-    <w:lsdException w:name="Grid Table 5 Dark Accent 5" w:uiPriority="50"/>
-    <w:lsdException w:name="Grid Table 6 Colorful Accent 5" w:uiPriority="51"/>
-    <w:lsdException w:name="Grid Table 7 Colorful Accent 5" w:uiPriority="52"/>
-    <w:lsdException w:name="Grid Table 1 Light Accent 6" w:uiPriority="46"/>
-    <w:lsdException w:name="Grid Table 2 Accent 6" w:uiPriority="47"/>
-    <w:lsdException w:name="Grid Table 3 Accent 6" w:uiPriority="48"/>
-    <w:lsdException w:name="Grid Table 4 Accent 6" w:uiPriority="49"/>
-    <w:lsdException w:name="Grid Table 5 Dark Accent 6" w:uiPriority="50"/>
-    <w:lsdException w:name="Grid Table 6 Colorful Accent 6" w:uiPriority="51"/>
-    <w:lsdException w:name="Grid Table 7 Colorful Accent 6" w:uiPriority="52"/>
-    <w:lsdException w:name="List Table 1 Light" w:uiPriority="46"/>
-    <w:lsdException w:name="List Table 2" w:uiPriority="47"/>
-    <w:lsdException w:name="List Table 3" w:uiPriority="48"/>
-    <w:lsdException w:name="List Table 4" w:uiPriority="49"/>
-    <w:lsdException w:name="List Table 5 Dark" w:uiPriority="50"/>
-    <w:lsdException w:name="List Table 6 Colorful" w:uiPriority="51"/>
-    <w:lsdException w:name="List Table 7 Colorful" w:uiPriority="52"/>
-    <w:lsdException w:name="List Table 1 Light Accent 1" w:uiPriority="46"/>
-    <w:lsdException w:name="List Table 2 Accent 1" w:uiPriority="47"/>
-    <w:lsdException w:name="List Table 3 Accent 1" w:uiPriority="48"/>
-    <w:lsdException w:name="List Table 4 Accent 1" w:uiPriority="49"/>
-    <w:lsdException w:name="List Table 5 Dark Accent 1" w:uiPriority="50"/>
-    <w:lsdException w:name="List Table 6 Colorful Accent 1" w:uiPriority="51"/>
-    <w:lsdException w:name="List Table 7 Colorful Accent 1" w:uiPriority="52"/>
-    <w:lsdException w:name="List Table 1 Light Accent 2" w:uiPriority="46"/>
-    <w:lsdException w:name="List Table 2 Accent 2" w:uiPriority="47"/>
-    <w:lsdException w:name="List Table 3 Accent 2" w:uiPriority="48"/>
-    <w:lsdException w:name="List Table 4 Accent 2" w:uiPriority="49"/>
-    <w:lsdException w:name="List Table 5 Dark Accent 2" w:uiPriority="50"/>
-    <w:lsdException w:name="List Table 6 Colorful Accent 2" w:uiPriority="51"/>
-    <w:lsdException w:name="List Table 7 Colorful Accent 2" w:uiPriority="52"/>
-    <w:lsdException w:name="List Table 1 Light Accent 3" w:uiPriority="46"/>
-    <w:lsdException w:name="List Table 2 Accent 3" w:uiPriority="47"/>
-    <w:lsdException w:name="List Table 3 Accent 3" w:uiPriority="48"/>
-    <w:lsdException w:name="List Table 4 Accent 3" w:uiPriority="49"/>
-    <w:lsdException w:name="List Table 5 Dark Accent 3" w:uiPriority="50"/>
-    <w:lsdException w:name="List Table 6 Colorful Accent 3" w:uiPriority="51"/>
-    <w:lsdException w:name="List Table 7 Colorful Accent 3" w:uiPriority="52"/>
-    <w:lsdException w:name="List Table 1 Light Accent 4" w:uiPriority="46"/>
-    <w:lsdException w:name="List Table 2 Accent 4" w:uiPriority="47"/>
-    <w:lsdException w:name="List Table 3 Accent 4" w:uiPriority="48"/>
-    <w:lsdException w:name="List Table 4 Accent 4" w:uiPriority="49"/>
-    <w:lsdException w:name="List Table 5 Dark Accent 4" w:uiPriority="50"/>
-    <w:lsdException w:name="List Table 6 Colorful Accent 4" w:uiPriority="51"/>
-    <w:lsdException w:name="List Table 7 Colorful Accent 4" w:uiPriority="52"/>
-    <w:lsdException w:name="List Table 1 Light Accent 5" w:uiPriority="46"/>
-    <w:lsdException w:name="List Table 2 Accent 5" w:uiPriority="47"/>
-    <w:lsdException w:name="List Table 3 Accent 5" w:uiPriority="48"/>
-    <w:lsdException w:name="List Table 4 Accent 5" w:uiPriority="49"/>
-    <w:lsdException w:name="List Table 5 Dark Accent 5" w:uiPriority="50"/>
-    <w:lsdException w:name="List Table 6 Colorful Accent 5" w:uiPriority="51"/>
-    <w:lsdException w:name="List Table 7 Colorful Accent 5" w:uiPriority="52"/>
-    <w:lsdException w:name="List Table 1 Light Accent 6" w:uiPriority="46"/>
-    <w:lsdException w:name="List Table 2 Accent 6" w:uiPriority="47"/>
-    <w:lsdException w:name="List Table 3 Accent 6" w:uiPriority="48"/>
-    <w:lsdException w:name="List Table 4 Accent 6" w:uiPriority="49"/>
-    <w:lsdException w:name="List Table 5 Dark Accent 6" w:uiPriority="50"/>
-    <w:lsdException w:name="List Table 6 Colorful Accent 6" w:uiPriority="51"/>
-    <w:lsdException w:name="List Table 7 Colorful Accent 6" w:uiPriority="52"/>
+  <w:latentStyles w:defLockedState="0" w:defUIPriority="99" w:defSemiHidden="1" w:defUnhideWhenUsed="1" w:defQFormat="0" w:count="267">
+    <w:lsdException w:name="Normal" w:semiHidden="0" w:uiPriority="0" w:unhideWhenUsed="0" w:qFormat="1"/>
+    <w:lsdException w:name="heading 1" w:semiHidden="0" w:uiPriority="9" w:unhideWhenUsed="0" w:qFormat="1"/>
+    <w:lsdException w:name="heading 2" w:uiPriority="9" w:qFormat="1"/>
+    <w:lsdException w:name="heading 3" w:uiPriority="9" w:qFormat="1"/>
+    <w:lsdException w:name="heading 4" w:uiPriority="9" w:qFormat="1"/>
+    <w:lsdException w:name="heading 5" w:uiPriority="9" w:qFormat="1"/>
+    <w:lsdException w:name="heading 6" w:uiPriority="9" w:qFormat="1"/>
+    <w:lsdException w:name="heading 7" w:uiPriority="9" w:qFormat="1"/>
+    <w:lsdException w:name="heading 8" w:uiPriority="9" w:qFormat="1"/>
+    <w:lsdException w:name="heading 9" w:uiPriority="9" w:qFormat="1"/>
+    <w:lsdException w:name="toc 1" w:uiPriority="39"/>
+    <w:lsdException w:name="toc 2" w:uiPriority="39"/>
+    <w:lsdException w:name="toc 3" w:uiPriority="39"/>
+    <w:lsdException w:name="toc 4" w:uiPriority="39"/>
+    <w:lsdException w:name="toc 5" w:uiPriority="39"/>
+    <w:lsdException w:name="toc 6" w:uiPriority="39"/>
+    <w:lsdException w:name="toc 7" w:uiPriority="39"/>
+    <w:lsdException w:name="toc 8" w:uiPriority="39"/>
+    <w:lsdException w:name="toc 9" w:uiPriority="39"/>
+    <w:lsdException w:name="caption" w:uiPriority="35" w:qFormat="1"/>
+    <w:lsdException w:name="Title" w:semiHidden="0" w:uiPriority="10" w:unhideWhenUsed="0" w:qFormat="1"/>
+    <w:lsdException w:name="Default Paragraph Font" w:uiPriority="1"/>
+    <w:lsdException w:name="Subtitle" w:semiHidden="0" w:uiPriority="11" w:unhideWhenUsed="0" w:qFormat="1"/>
+    <w:lsdException w:name="Strong" w:semiHidden="0" w:uiPriority="22" w:unhideWhenUsed="0" w:qFormat="1"/>
+    <w:lsdException w:name="Emphasis" w:semiHidden="0" w:uiPriority="20" w:unhideWhenUsed="0" w:qFormat="1"/>
+    <w:lsdException w:name="Table Grid" w:semiHidden="0" w:uiPriority="39" w:unhideWhenUsed="0"/>
+    <w:lsdException w:name="Placeholder Text" w:unhideWhenUsed="0"/>
+    <w:lsdException w:name="No Spacing" w:semiHidden="0" w:uiPriority="1" w:unhideWhenUsed="0" w:qFormat="1"/>
+    <w:lsdException w:name="Light Shading" w:semiHidden="0" w:uiPriority="60" w:unhideWhenUsed="0"/>
+    <w:lsdException w:name="Light List" w:semiHidden="0" w:uiPriority="61" w:unhideWhenUsed="0"/>
+    <w:lsdException w:name="Light Grid" w:semiHidden="0" w:uiPriority="62" w:unhideWhenUsed="0"/>
+    <w:lsdException w:name="Medium Shading 1" w:semiHidden="0" w:uiPriority="63" w:unhideWhenUsed="0"/>
+    <w:lsdException w:name="Medium Shading 2" w:semiHidden="0" w:uiPriority="64" w:unhideWhenUsed="0"/>
+    <w:lsdException w:name="Medium List 1" w:semiHidden="0" w:uiPriority="65" w:unhideWhenUsed="0"/>
+    <w:lsdException w:name="Medium List 2" w:semiHidden="0" w:uiPriority="66" w:unhideWhenUsed="0"/>
+    <w:lsdException w:name="Medium Grid 1" w:semiHidden="0" w:uiPriority="67" w:unhideWhenUsed="0"/>
+    <w:lsdException w:name="Medium Grid 2" w:semiHidden="0" w:uiPriority="68" w:unhideWhenUsed="0"/>
+    <w:lsdException w:name="Medium Grid 3" w:semiHidden="0" w:uiPriority="69" w:unhideWhenUsed="0"/>
+    <w:lsdException w:name="Dark List" w:semiHidden="0" w:uiPriority="70" w:unhideWhenUsed="0"/>
+    <w:lsdException w:name="Colorful Shading" w:semiHidden="0" w:uiPriority="71" w:unhideWhenUsed="0"/>
+    <w:lsdException w:name="Colorful List" w:semiHidden="0" w:uiPriority="72" w:unhideWhenUsed="0"/>
+    <w:lsdException w:name="Colorful Grid" w:semiHidden="0" w:uiPriority="73" w:unhideWhenUsed="0"/>
+    <w:lsdException w:name="Light Shading Accent 1" w:semiHidden="0" w:uiPriority="60" w:unhideWhenUsed="0"/>
+    <w:lsdException w:name="Light List Accent 1" w:semiHidden="0" w:uiPriority="61" w:unhideWhenUsed="0"/>
+    <w:lsdException w:name="Light Grid Accent 1" w:semiHidden="0" w:uiPriority="62" w:unhideWhenUsed="0"/>
+    <w:lsdException w:name="Medium Shading 1 Accent 1" w:semiHidden="0" w:uiPriority="63" w:unhideWhenUsed="0"/>
+    <w:lsdException w:name="Medium Shading 2 Accent 1" w:semiHidden="0" w:uiPriority="64" w:unhideWhenUsed="0"/>
+    <w:lsdException w:name="Medium List 1 Accent 1" w:semiHidden="0" w:uiPriority="65" w:unhideWhenUsed="0"/>
+    <w:lsdException w:name="Revision" w:unhideWhenUsed="0"/>
+    <w:lsdException w:name="List Paragraph" w:semiHidden="0" w:uiPriority="34" w:unhideWhenUsed="0" w:qFormat="1"/>
+    <w:lsdException w:name="Quote" w:semiHidden="0" w:uiPriority="29" w:unhideWhenUsed="0" w:qFormat="1"/>
+    <w:lsdException w:name="Intense Quote" w:semiHidden="0" w:uiPriority="30" w:unhideWhenUsed="0" w:qFormat="1"/>
+    <w:lsdException w:name="Medium List 2 Accent 1" w:semiHidden="0" w:uiPriority="66" w:unhideWhenUsed="0"/>
+    <w:lsdException w:name="Medium Grid 1 Accent 1" w:semiHidden="0" w:uiPriority="67" w:unhideWhenUsed="0"/>
+    <w:lsdException w:name="Medium Grid 2 Accent 1" w:semiHidden="0" w:uiPriority="68" w:unhideWhenUsed="0"/>
+    <w:lsdException w:name="Medium Grid 3 Accent 1" w:semiHidden="0" w:uiPriority="69" w:unhideWhenUsed="0"/>
+    <w:lsdException w:name="Dark List Accent 1" w:semiHidden="0" w:uiPriority="70" w:unhideWhenUsed="0"/>
+    <w:lsdException w:name="Colorful Shading Accent 1" w:semiHidden="0" w:uiPriority="71" w:unhideWhenUsed="0"/>
+    <w:lsdException w:name="Colorful List Accent 1" w:semiHidden="0" w:uiPriority="72" w:unhideWhenUsed="0"/>
+    <w:lsdException w:name="Colorful Grid Accent 1" w:semiHidden="0" w:uiPriority="73" w:unhideWhenUsed="0"/>
+    <w:lsdException w:name="Light Shading Accent 2" w:semiHidden="0" w:uiPriority="60" w:unhideWhenUsed="0"/>
+    <w:lsdException w:name="Light List Accent 2" w:semiHidden="0" w:uiPriority="61" w:unhideWhenUsed="0"/>
+    <w:lsdException w:name="Light Grid Accent 2" w:semiHidden="0" w:uiPriority="62" w:unhideWhenUsed="0"/>
+    <w:lsdException w:name="Medium Shading 1 Accent 2" w:semiHidden="0" w:uiPriority="63" w:unhideWhenUsed="0"/>
+    <w:lsdException w:name="Medium Shading 2 Accent 2" w:semiHidden="0" w:uiPriority="64" w:unhideWhenUsed="0"/>
+    <w:lsdException w:name="Medium List 1 Accent 2" w:semiHidden="0" w:uiPriority="65" w:unhideWhenUsed="0"/>
+    <w:lsdException w:name="Medium List 2 Accent 2" w:semiHidden="0" w:uiPriority="66" w:unhideWhenUsed="0"/>
+    <w:lsdException w:name="Medium Grid 1 Accent 2" w:semiHidden="0" w:uiPriority="67" w:unhideWhenUsed="0"/>
+    <w:lsdException w:name="Medium Grid 2 Accent 2" w:semiHidden="0" w:uiPriority="68" w:unhideWhenUsed="0"/>
+    <w:lsdException w:name="Medium Grid 3 Accent 2" w:semiHidden="0" w:uiPriority="69" w:unhideWhenUsed="0"/>
+    <w:lsdException w:name="Dark List Accent 2" w:semiHidden="0" w:uiPriority="70" w:unhideWhenUsed="0"/>
+    <w:lsdException w:name="Colorful Shading Accent 2" w:semiHidden="0" w:uiPriority="71" w:unhideWhenUsed="0"/>
+    <w:lsdException w:name="Colorful List Accent 2" w:semiHidden="0" w:uiPriority="72" w:unhideWhenUsed="0"/>
+    <w:lsdException w:name="Colorful Grid Accent 2" w:semiHidden="0" w:uiPriority="73" w:unhideWhenUsed="0"/>
+    <w:lsdException w:name="Light Shading Accent 3" w:semiHidden="0" w:uiPriority="60" w:unhideWhenUsed="0"/>
+    <w:lsdException w:name="Light List Accent 3" w:semiHidden="0" w:uiPriority="61" w:unhideWhenUsed="0"/>
+    <w:lsdException w:name="Light Grid Accent 3" w:semiHidden="0" w:uiPriority="62" w:unhideWhenUsed="0"/>
+    <w:lsdException w:name="Medium Shading 1 Accent 3" w:semiHidden="0" w:uiPriority="63" w:unhideWhenUsed="0"/>
+    <w:lsdException w:name="Medium Shading 2 Accent 3" w:semiHidden="0" w:uiPriority="64" w:unhideWhenUsed="0"/>
+    <w:lsdException w:name="Medium List 1 Accent 3" w:semiHidden="0" w:uiPriority="65" w:unhideWhenUsed="0"/>
+    <w:lsdException w:name="Medium List 2 Accent 3" w:semiHidden="0" w:uiPriority="66" w:unhideWhenUsed="0"/>
+    <w:lsdException w:name="Medium Grid 1 Accent 3" w:semiHidden="0" w:uiPriority="67" w:unhideWhenUsed="0"/>
+    <w:lsdException w:name="Medium Grid 2 Accent 3" w:semiHidden="0" w:uiPriority="68" w:unhideWhenUsed="0"/>
+    <w:lsdException w:name="Medium Grid 3 Accent 3" w:semiHidden="0" w:uiPriority="69" w:unhideWhenUsed="0"/>
+    <w:lsdException w:name="Dark List Accent 3" w:semiHidden="0" w:uiPriority="70" w:unhideWhenUsed="0"/>
+    <w:lsdException w:name="Colorful Shading Accent 3" w:semiHidden="0" w:uiPriority="71" w:unhideWhenUsed="0"/>
+    <w:lsdException w:name="Colorful List Accent 3" w:semiHidden="0" w:uiPriority="72" w:unhideWhenUsed="0"/>
+    <w:lsdException w:name="Colorful Grid Accent 3" w:semiHidden="0" w:uiPriority="73" w:unhideWhenUsed="0"/>
+    <w:lsdException w:name="Light Shading Accent 4" w:semiHidden="0" w:uiPriority="60" w:unhideWhenUsed="0"/>
+    <w:lsdException w:name="Light List Accent 4" w:semiHidden="0" w:uiPriority="61" w:unhideWhenUsed="0"/>
+    <w:lsdException w:name="Light Grid Accent 4" w:semiHidden="0" w:uiPriority="62" w:unhideWhenUsed="0"/>
+    <w:lsdException w:name="Medium Shading 1 Accent 4" w:semiHidden="0" w:uiPriority="63" w:unhideWhenUsed="0"/>
+    <w:lsdException w:name="Medium Shading 2 Accent 4" w:semiHidden="0" w:uiPriority="64" w:unhideWhenUsed="0"/>
+    <w:lsdException w:name="Medium List 1 Accent 4" w:semiHidden="0" w:uiPriority="65" w:unhideWhenUsed="0"/>
+    <w:lsdException w:name="Medium List 2 Accent 4" w:semiHidden="0" w:uiPriority="66" w:unhideWhenUsed="0"/>
+    <w:lsdException w:name="Medium Grid 1 Accent 4" w:semiHidden="0" w:uiPriority="67" w:unhideWhenUsed="0"/>
+    <w:lsdException w:name="Medium Grid 2 Accent 4" w:semiHidden="0" w:uiPriority="68" w:unhideWhenUsed="0"/>
+    <w:lsdException w:name="Medium Grid 3 Accent 4" w:semiHidden="0" w:uiPriority="69" w:unhideWhenUsed="0"/>
+    <w:lsdException w:name="Dark List Accent 4" w:semiHidden="0" w:uiPriority="70" w:unhideWhenUsed="0"/>
+    <w:lsdException w:name="Colorful Shading Accent 4" w:semiHidden="0" w:uiPriority="71" w:unhideWhenUsed="0"/>
+    <w:lsdException w:name="Colorful List Accent 4" w:semiHidden="0" w:uiPriority="72" w:unhideWhenUsed="0"/>
+    <w:lsdException w:name="Colorful Grid Accent 4" w:semiHidden="0" w:uiPriority="73" w:unhideWhenUsed="0"/>
+    <w:lsdException w:name="Light Shading Accent 5" w:semiHidden="0" w:uiPriority="60" w:unhideWhenUsed="0"/>
+    <w:lsdException w:name="Light List Accent 5" w:semiHidden="0" w:uiPriority="61" w:unhideWhenUsed="0"/>
+    <w:lsdException w:name="Light Grid Accent 5" w:semiHidden="0" w:uiPriority="62" w:unhideWhenUsed="0"/>
+    <w:lsdException w:name="Medium Shading 1 Accent 5" w:semiHidden="0" w:uiPriority="63" w:unhideWhenUsed="0"/>
+    <w:lsdException w:name="Medium Shading 2 Accent 5" w:semiHidden="0" w:uiPriority="64" w:unhideWhenUsed="0"/>
+    <w:lsdException w:name="Medium List 1 Accent 5" w:semiHidden="0" w:uiPriority="65" w:unhideWhenUsed="0"/>
+    <w:lsdException w:name="Medium List 2 Accent 5" w:semiHidden="0" w:uiPriority="66" w:unhideWhenUsed="0"/>
+    <w:lsdException w:name="Medium Grid 1 Accent 5" w:semiHidden="0" w:uiPriority="67" w:unhideWhenUsed="0"/>
+    <w:lsdException w:name="Medium Grid 2 Accent 5" w:semiHidden="0" w:uiPriority="68" w:unhideWhenUsed="0"/>
+    <w:lsdException w:name="Medium Grid 3 Accent 5" w:semiHidden="0" w:uiPriority="69" w:unhideWhenUsed="0"/>
+    <w:lsdException w:name="Dark List Accent 5" w:semiHidden="0" w:uiPriority="70" w:unhideWhenUsed="0"/>
+    <w:lsdException w:name="Colorful Shading Accent 5" w:semiHidden="0" w:uiPriority="71" w:unhideWhenUsed="0"/>
+    <w:lsdException w:name="Colorful List Accent 5" w:semiHidden="0" w:uiPriority="72" w:unhideWhenUsed="0"/>
+    <w:lsdException w:name="Colorful Grid Accent 5" w:semiHidden="0" w:uiPriority="73" w:unhideWhenUsed="0"/>
+    <w:lsdException w:name="Light Shading Accent 6" w:semiHidden="0" w:uiPriority="60" w:unhideWhenUsed="0"/>
+    <w:lsdException w:name="Light List Accent 6" w:semiHidden="0" w:uiPriority="61" w:unhideWhenUsed="0"/>
+    <w:lsdException w:name="Light Grid Accent 6" w:semiHidden="0" w:uiPriority="62" w:unhideWhenUsed="0"/>
+    <w:lsdException w:name="Medium Shading 1 Accent 6" w:semiHidden="0" w:uiPriority="63" w:unhideWhenUsed="0"/>
+    <w:lsdException w:name="Medium Shading 2 Accent 6" w:semiHidden="0" w:uiPriority="64" w:unhideWhenUsed="0"/>
+    <w:lsdException w:name="Medium List 1 Accent 6" w:semiHidden="0" w:uiPriority="65" w:unhideWhenUsed="0"/>
+    <w:lsdException w:name="Medium List 2 Accent 6" w:semiHidden="0" w:uiPriority="66" w:unhideWhenUsed="0"/>
+    <w:lsdException w:name="Medium Grid 1 Accent 6" w:semiHidden="0" w:uiPriority="67" w:unhideWhenUsed="0"/>
+    <w:lsdException w:name="Medium Grid 2 Accent 6" w:semiHidden="0" w:uiPriority="68" w:unhideWhenUsed="0"/>
+    <w:lsdException w:name="Medium Grid 3 Accent 6" w:semiHidden="0" w:uiPriority="69" w:unhideWhenUsed="0"/>
+    <w:lsdException w:name="Dark List Accent 6" w:semiHidden="0" w:uiPriority="70" w:unhideWhenUsed="0"/>
+    <w:lsdException w:name="Colorful Shading Accent 6" w:semiHidden="0" w:uiPriority="71" w:unhideWhenUsed="0"/>
+    <w:lsdException w:name="Colorful List Accent 6" w:semiHidden="0" w:uiPriority="72" w:unhideWhenUsed="0"/>
+    <w:lsdException w:name="Colorful Grid Accent 6" w:semiHidden="0" w:uiPriority="73" w:unhideWhenUsed="0"/>
+    <w:lsdException w:name="Subtle Emphasis" w:semiHidden="0" w:uiPriority="19" w:unhideWhenUsed="0" w:qFormat="1"/>
+    <w:lsdException w:name="Intense Emphasis" w:semiHidden="0" w:uiPriority="21" w:unhideWhenUsed="0" w:qFormat="1"/>
+    <w:lsdException w:name="Subtle Reference" w:semiHidden="0" w:uiPriority="31" w:unhideWhenUsed="0" w:qFormat="1"/>
+    <w:lsdException w:name="Intense Reference" w:semiHidden="0" w:uiPriority="32" w:unhideWhenUsed="0" w:qFormat="1"/>
+    <w:lsdException w:name="Book Title" w:semiHidden="0" w:uiPriority="33" w:unhideWhenUsed="0" w:qFormat="1"/>
+    <w:lsdException w:name="Bibliography" w:uiPriority="37"/>
+    <w:lsdException w:name="TOC Heading" w:uiPriority="39" w:qFormat="1"/>
   </w:latentStyles>
   <w:style w:type="paragraph" w:default="1" w:styleId="Normal">
     <w:name w:val="Normal"/>
@@ -1589,6 +2427,31 @@
       <w:szCs w:val="26"/>
     </w:rPr>
   </w:style>
+  <w:style w:type="paragraph" w:styleId="Heading4">
+    <w:name w:val="heading 4"/>
+    <w:basedOn w:val="Normal"/>
+    <w:next w:val="Normal"/>
+    <w:link w:val="Heading4Char"/>
+    <w:uiPriority w:val="9"/>
+    <w:semiHidden/>
+    <w:unhideWhenUsed/>
+    <w:qFormat/>
+    <w:rsid w:val="003759EE"/>
+    <w:pPr>
+      <w:keepNext/>
+      <w:keepLines/>
+      <w:spacing w:before="200" w:after="0"/>
+      <w:outlineLvl w:val="3"/>
+    </w:pPr>
+    <w:rPr>
+      <w:rFonts w:asciiTheme="majorHAnsi" w:eastAsiaTheme="majorEastAsia" w:hAnsiTheme="majorHAnsi" w:cstheme="majorBidi"/>
+      <w:b/>
+      <w:bCs/>
+      <w:i/>
+      <w:iCs/>
+      <w:color w:val="5B9BD5" w:themeColor="accent1"/>
+    </w:rPr>
+  </w:style>
   <w:style w:type="character" w:default="1" w:styleId="DefaultParagraphFont">
     <w:name w:val="Default Paragraph Font"/>
     <w:uiPriority w:val="1"/>
@@ -1651,6 +2514,579 @@
       <w:color w:val="2E74B5" w:themeColor="accent1" w:themeShade="BF"/>
       <w:sz w:val="32"/>
       <w:szCs w:val="32"/>
+    </w:rPr>
+  </w:style>
+  <w:style w:type="character" w:customStyle="1" w:styleId="Heading4Char">
+    <w:name w:val="Heading 4 Char"/>
+    <w:basedOn w:val="DefaultParagraphFont"/>
+    <w:link w:val="Heading4"/>
+    <w:uiPriority w:val="9"/>
+    <w:semiHidden/>
+    <w:rsid w:val="003759EE"/>
+    <w:rPr>
+      <w:rFonts w:asciiTheme="majorHAnsi" w:eastAsiaTheme="majorEastAsia" w:hAnsiTheme="majorHAnsi" w:cstheme="majorBidi"/>
+      <w:b/>
+      <w:bCs/>
+      <w:i/>
+      <w:iCs/>
+      <w:color w:val="5B9BD5" w:themeColor="accent1"/>
+    </w:rPr>
+  </w:style>
+  <w:style w:type="paragraph" w:styleId="NormalWeb">
+    <w:name w:val="Normal (Web)"/>
+    <w:basedOn w:val="Normal"/>
+    <w:uiPriority w:val="99"/>
+    <w:semiHidden/>
+    <w:unhideWhenUsed/>
+    <w:rsid w:val="003759EE"/>
+    <w:pPr>
+      <w:spacing w:before="100" w:beforeAutospacing="1" w:after="100" w:afterAutospacing="1" w:line="240" w:lineRule="auto"/>
+    </w:pPr>
+    <w:rPr>
+      <w:rFonts w:ascii="Times New Roman" w:eastAsia="Times New Roman" w:hAnsi="Times New Roman" w:cs="Times New Roman"/>
+      <w:sz w:val="24"/>
+      <w:szCs w:val="24"/>
+    </w:rPr>
+  </w:style>
+  <w:style w:type="character" w:customStyle="1" w:styleId="apple-converted-space">
+    <w:name w:val="apple-converted-space"/>
+    <w:basedOn w:val="DefaultParagraphFont"/>
+    <w:rsid w:val="003759EE"/>
+  </w:style>
+  <w:style w:type="character" w:styleId="Hyperlink">
+    <w:name w:val="Hyperlink"/>
+    <w:basedOn w:val="DefaultParagraphFont"/>
+    <w:uiPriority w:val="99"/>
+    <w:unhideWhenUsed/>
+    <w:rsid w:val="003759EE"/>
+    <w:rPr>
+      <w:color w:val="0000FF"/>
+      <w:u w:val="single"/>
+    </w:rPr>
+  </w:style>
+  <w:style w:type="character" w:styleId="SubtleReference">
+    <w:name w:val="Subtle Reference"/>
+    <w:basedOn w:val="DefaultParagraphFont"/>
+    <w:uiPriority w:val="31"/>
+    <w:qFormat/>
+    <w:rsid w:val="003759EE"/>
+    <w:rPr>
+      <w:smallCaps/>
+      <w:color w:val="ED7D31" w:themeColor="accent2"/>
+      <w:u w:val="single"/>
+    </w:rPr>
+  </w:style>
+  <w:style w:type="paragraph" w:styleId="IntenseQuote">
+    <w:name w:val="Intense Quote"/>
+    <w:basedOn w:val="Normal"/>
+    <w:next w:val="Normal"/>
+    <w:link w:val="IntenseQuoteChar"/>
+    <w:uiPriority w:val="30"/>
+    <w:qFormat/>
+    <w:rsid w:val="003759EE"/>
+    <w:pPr>
+      <w:pBdr>
+        <w:bottom w:val="single" w:sz="4" w:space="4" w:color="5B9BD5" w:themeColor="accent1"/>
+      </w:pBdr>
+      <w:spacing w:before="200" w:after="280"/>
+      <w:ind w:left="936" w:right="936"/>
+    </w:pPr>
+    <w:rPr>
+      <w:b/>
+      <w:bCs/>
+      <w:i/>
+      <w:iCs/>
+      <w:color w:val="5B9BD5" w:themeColor="accent1"/>
+    </w:rPr>
+  </w:style>
+  <w:style w:type="character" w:customStyle="1" w:styleId="IntenseQuoteChar">
+    <w:name w:val="Intense Quote Char"/>
+    <w:basedOn w:val="DefaultParagraphFont"/>
+    <w:link w:val="IntenseQuote"/>
+    <w:uiPriority w:val="30"/>
+    <w:rsid w:val="003759EE"/>
+    <w:rPr>
+      <w:b/>
+      <w:bCs/>
+      <w:i/>
+      <w:iCs/>
+      <w:color w:val="5B9BD5" w:themeColor="accent1"/>
+    </w:rPr>
+  </w:style>
+  <w:style w:type="paragraph" w:styleId="BalloonText">
+    <w:name w:val="Balloon Text"/>
+    <w:basedOn w:val="Normal"/>
+    <w:link w:val="BalloonTextChar"/>
+    <w:uiPriority w:val="99"/>
+    <w:semiHidden/>
+    <w:unhideWhenUsed/>
+    <w:rsid w:val="006A179F"/>
+    <w:pPr>
+      <w:spacing w:after="0" w:line="240" w:lineRule="auto"/>
+    </w:pPr>
+    <w:rPr>
+      <w:rFonts w:ascii="Tahoma" w:hAnsi="Tahoma" w:cs="Tahoma"/>
+      <w:sz w:val="16"/>
+      <w:szCs w:val="16"/>
+    </w:rPr>
+  </w:style>
+  <w:style w:type="character" w:customStyle="1" w:styleId="BalloonTextChar">
+    <w:name w:val="Balloon Text Char"/>
+    <w:basedOn w:val="DefaultParagraphFont"/>
+    <w:link w:val="BalloonText"/>
+    <w:uiPriority w:val="99"/>
+    <w:semiHidden/>
+    <w:rsid w:val="006A179F"/>
+    <w:rPr>
+      <w:rFonts w:ascii="Tahoma" w:hAnsi="Tahoma" w:cs="Tahoma"/>
+      <w:sz w:val="16"/>
+      <w:szCs w:val="16"/>
+    </w:rPr>
+  </w:style>
+  <w:style w:type="character" w:styleId="FollowedHyperlink">
+    <w:name w:val="FollowedHyperlink"/>
+    <w:basedOn w:val="DefaultParagraphFont"/>
+    <w:uiPriority w:val="99"/>
+    <w:semiHidden/>
+    <w:unhideWhenUsed/>
+    <w:rsid w:val="00D01CF5"/>
+    <w:rPr>
+      <w:color w:val="954F72" w:themeColor="followedHyperlink"/>
+      <w:u w:val="single"/>
+    </w:rPr>
+  </w:style>
+</w:styles>
+</file>
+
+<file path=word/stylesWithEffects.xml><?xml version="1.0" encoding="utf-8"?>
+<w:styles xmlns:wpc="http://schemas.microsoft.com/office/word/2010/wordprocessingCanvas" xmlns:mc="http://schemas.openxmlformats.org/markup-compatibility/2006" xmlns:o="urn:schemas-microsoft-com:office:office" xmlns:r="http://schemas.openxmlformats.org/officeDocument/2006/relationships" xmlns:m="http://schemas.openxmlformats.org/officeDocument/2006/math" xmlns:v="urn:schemas-microsoft-com:vml" xmlns:wp14="http://schemas.microsoft.com/office/word/2010/wordprocessingDrawing" xmlns:wp="http://schemas.openxmlformats.org/drawingml/2006/wordprocessingDrawing" xmlns:w10="urn:schemas-microsoft-com:office:word" xmlns:w="http://schemas.openxmlformats.org/wordprocessingml/2006/main" xmlns:w14="http://schemas.microsoft.com/office/word/2010/wordml" xmlns:wpg="http://schemas.microsoft.com/office/word/2010/wordprocessingGroup" xmlns:wpi="http://schemas.microsoft.com/office/word/2010/wordprocessingInk" xmlns:wne="http://schemas.microsoft.com/office/word/2006/wordml" xmlns:wps="http://schemas.microsoft.com/office/word/2010/wordprocessingShape" mc:Ignorable="w14 wp14">
+  <w:docDefaults>
+    <w:rPrDefault>
+      <w:rPr>
+        <w:rFonts w:asciiTheme="minorHAnsi" w:eastAsiaTheme="minorHAnsi" w:hAnsiTheme="minorHAnsi" w:cstheme="minorBidi"/>
+        <w:sz w:val="22"/>
+        <w:szCs w:val="22"/>
+        <w:lang w:val="en-US" w:eastAsia="en-US" w:bidi="ar-SA"/>
+      </w:rPr>
+    </w:rPrDefault>
+    <w:pPrDefault>
+      <w:pPr>
+        <w:spacing w:after="160" w:line="259" w:lineRule="auto"/>
+      </w:pPr>
+    </w:pPrDefault>
+  </w:docDefaults>
+  <w:latentStyles w:defLockedState="0" w:defUIPriority="99" w:defSemiHidden="1" w:defUnhideWhenUsed="1" w:defQFormat="0" w:count="267">
+    <w:lsdException w:name="Normal" w:semiHidden="0" w:uiPriority="0" w:unhideWhenUsed="0" w:qFormat="1"/>
+    <w:lsdException w:name="heading 1" w:semiHidden="0" w:uiPriority="9" w:unhideWhenUsed="0" w:qFormat="1"/>
+    <w:lsdException w:name="heading 2" w:uiPriority="9" w:qFormat="1"/>
+    <w:lsdException w:name="heading 3" w:uiPriority="9" w:qFormat="1"/>
+    <w:lsdException w:name="heading 4" w:uiPriority="9" w:qFormat="1"/>
+    <w:lsdException w:name="heading 5" w:uiPriority="9" w:qFormat="1"/>
+    <w:lsdException w:name="heading 6" w:uiPriority="9" w:qFormat="1"/>
+    <w:lsdException w:name="heading 7" w:uiPriority="9" w:qFormat="1"/>
+    <w:lsdException w:name="heading 8" w:uiPriority="9" w:qFormat="1"/>
+    <w:lsdException w:name="heading 9" w:uiPriority="9" w:qFormat="1"/>
+    <w:lsdException w:name="toc 1" w:uiPriority="39"/>
+    <w:lsdException w:name="toc 2" w:uiPriority="39"/>
+    <w:lsdException w:name="toc 3" w:uiPriority="39"/>
+    <w:lsdException w:name="toc 4" w:uiPriority="39"/>
+    <w:lsdException w:name="toc 5" w:uiPriority="39"/>
+    <w:lsdException w:name="toc 6" w:uiPriority="39"/>
+    <w:lsdException w:name="toc 7" w:uiPriority="39"/>
+    <w:lsdException w:name="toc 8" w:uiPriority="39"/>
+    <w:lsdException w:name="toc 9" w:uiPriority="39"/>
+    <w:lsdException w:name="caption" w:uiPriority="35" w:qFormat="1"/>
+    <w:lsdException w:name="Title" w:semiHidden="0" w:uiPriority="10" w:unhideWhenUsed="0" w:qFormat="1"/>
+    <w:lsdException w:name="Default Paragraph Font" w:uiPriority="1"/>
+    <w:lsdException w:name="Subtitle" w:semiHidden="0" w:uiPriority="11" w:unhideWhenUsed="0" w:qFormat="1"/>
+    <w:lsdException w:name="Strong" w:semiHidden="0" w:uiPriority="22" w:unhideWhenUsed="0" w:qFormat="1"/>
+    <w:lsdException w:name="Emphasis" w:semiHidden="0" w:uiPriority="20" w:unhideWhenUsed="0" w:qFormat="1"/>
+    <w:lsdException w:name="Table Grid" w:semiHidden="0" w:uiPriority="39" w:unhideWhenUsed="0"/>
+    <w:lsdException w:name="Placeholder Text" w:unhideWhenUsed="0"/>
+    <w:lsdException w:name="No Spacing" w:semiHidden="0" w:uiPriority="1" w:unhideWhenUsed="0" w:qFormat="1"/>
+    <w:lsdException w:name="Light Shading" w:semiHidden="0" w:uiPriority="60" w:unhideWhenUsed="0"/>
+    <w:lsdException w:name="Light List" w:semiHidden="0" w:uiPriority="61" w:unhideWhenUsed="0"/>
+    <w:lsdException w:name="Light Grid" w:semiHidden="0" w:uiPriority="62" w:unhideWhenUsed="0"/>
+    <w:lsdException w:name="Medium Shading 1" w:semiHidden="0" w:uiPriority="63" w:unhideWhenUsed="0"/>
+    <w:lsdException w:name="Medium Shading 2" w:semiHidden="0" w:uiPriority="64" w:unhideWhenUsed="0"/>
+    <w:lsdException w:name="Medium List 1" w:semiHidden="0" w:uiPriority="65" w:unhideWhenUsed="0"/>
+    <w:lsdException w:name="Medium List 2" w:semiHidden="0" w:uiPriority="66" w:unhideWhenUsed="0"/>
+    <w:lsdException w:name="Medium Grid 1" w:semiHidden="0" w:uiPriority="67" w:unhideWhenUsed="0"/>
+    <w:lsdException w:name="Medium Grid 2" w:semiHidden="0" w:uiPriority="68" w:unhideWhenUsed="0"/>
+    <w:lsdException w:name="Medium Grid 3" w:semiHidden="0" w:uiPriority="69" w:unhideWhenUsed="0"/>
+    <w:lsdException w:name="Dark List" w:semiHidden="0" w:uiPriority="70" w:unhideWhenUsed="0"/>
+    <w:lsdException w:name="Colorful Shading" w:semiHidden="0" w:uiPriority="71" w:unhideWhenUsed="0"/>
+    <w:lsdException w:name="Colorful List" w:semiHidden="0" w:uiPriority="72" w:unhideWhenUsed="0"/>
+    <w:lsdException w:name="Colorful Grid" w:semiHidden="0" w:uiPriority="73" w:unhideWhenUsed="0"/>
+    <w:lsdException w:name="Light Shading Accent 1" w:semiHidden="0" w:uiPriority="60" w:unhideWhenUsed="0"/>
+    <w:lsdException w:name="Light List Accent 1" w:semiHidden="0" w:uiPriority="61" w:unhideWhenUsed="0"/>
+    <w:lsdException w:name="Light Grid Accent 1" w:semiHidden="0" w:uiPriority="62" w:unhideWhenUsed="0"/>
+    <w:lsdException w:name="Medium Shading 1 Accent 1" w:semiHidden="0" w:uiPriority="63" w:unhideWhenUsed="0"/>
+    <w:lsdException w:name="Medium Shading 2 Accent 1" w:semiHidden="0" w:uiPriority="64" w:unhideWhenUsed="0"/>
+    <w:lsdException w:name="Medium List 1 Accent 1" w:semiHidden="0" w:uiPriority="65" w:unhideWhenUsed="0"/>
+    <w:lsdException w:name="Revision" w:unhideWhenUsed="0"/>
+    <w:lsdException w:name="List Paragraph" w:semiHidden="0" w:uiPriority="34" w:unhideWhenUsed="0" w:qFormat="1"/>
+    <w:lsdException w:name="Quote" w:semiHidden="0" w:uiPriority="29" w:unhideWhenUsed="0" w:qFormat="1"/>
+    <w:lsdException w:name="Intense Quote" w:semiHidden="0" w:uiPriority="30" w:unhideWhenUsed="0" w:qFormat="1"/>
+    <w:lsdException w:name="Medium List 2 Accent 1" w:semiHidden="0" w:uiPriority="66" w:unhideWhenUsed="0"/>
+    <w:lsdException w:name="Medium Grid 1 Accent 1" w:semiHidden="0" w:uiPriority="67" w:unhideWhenUsed="0"/>
+    <w:lsdException w:name="Medium Grid 2 Accent 1" w:semiHidden="0" w:uiPriority="68" w:unhideWhenUsed="0"/>
+    <w:lsdException w:name="Medium Grid 3 Accent 1" w:semiHidden="0" w:uiPriority="69" w:unhideWhenUsed="0"/>
+    <w:lsdException w:name="Dark List Accent 1" w:semiHidden="0" w:uiPriority="70" w:unhideWhenUsed="0"/>
+    <w:lsdException w:name="Colorful Shading Accent 1" w:semiHidden="0" w:uiPriority="71" w:unhideWhenUsed="0"/>
+    <w:lsdException w:name="Colorful List Accent 1" w:semiHidden="0" w:uiPriority="72" w:unhideWhenUsed="0"/>
+    <w:lsdException w:name="Colorful Grid Accent 1" w:semiHidden="0" w:uiPriority="73" w:unhideWhenUsed="0"/>
+    <w:lsdException w:name="Light Shading Accent 2" w:semiHidden="0" w:uiPriority="60" w:unhideWhenUsed="0"/>
+    <w:lsdException w:name="Light List Accent 2" w:semiHidden="0" w:uiPriority="61" w:unhideWhenUsed="0"/>
+    <w:lsdException w:name="Light Grid Accent 2" w:semiHidden="0" w:uiPriority="62" w:unhideWhenUsed="0"/>
+    <w:lsdException w:name="Medium Shading 1 Accent 2" w:semiHidden="0" w:uiPriority="63" w:unhideWhenUsed="0"/>
+    <w:lsdException w:name="Medium Shading 2 Accent 2" w:semiHidden="0" w:uiPriority="64" w:unhideWhenUsed="0"/>
+    <w:lsdException w:name="Medium List 1 Accent 2" w:semiHidden="0" w:uiPriority="65" w:unhideWhenUsed="0"/>
+    <w:lsdException w:name="Medium List 2 Accent 2" w:semiHidden="0" w:uiPriority="66" w:unhideWhenUsed="0"/>
+    <w:lsdException w:name="Medium Grid 1 Accent 2" w:semiHidden="0" w:uiPriority="67" w:unhideWhenUsed="0"/>
+    <w:lsdException w:name="Medium Grid 2 Accent 2" w:semiHidden="0" w:uiPriority="68" w:unhideWhenUsed="0"/>
+    <w:lsdException w:name="Medium Grid 3 Accent 2" w:semiHidden="0" w:uiPriority="69" w:unhideWhenUsed="0"/>
+    <w:lsdException w:name="Dark List Accent 2" w:semiHidden="0" w:uiPriority="70" w:unhideWhenUsed="0"/>
+    <w:lsdException w:name="Colorful Shading Accent 2" w:semiHidden="0" w:uiPriority="71" w:unhideWhenUsed="0"/>
+    <w:lsdException w:name="Colorful List Accent 2" w:semiHidden="0" w:uiPriority="72" w:unhideWhenUsed="0"/>
+    <w:lsdException w:name="Colorful Grid Accent 2" w:semiHidden="0" w:uiPriority="73" w:unhideWhenUsed="0"/>
+    <w:lsdException w:name="Light Shading Accent 3" w:semiHidden="0" w:uiPriority="60" w:unhideWhenUsed="0"/>
+    <w:lsdException w:name="Light List Accent 3" w:semiHidden="0" w:uiPriority="61" w:unhideWhenUsed="0"/>
+    <w:lsdException w:name="Light Grid Accent 3" w:semiHidden="0" w:uiPriority="62" w:unhideWhenUsed="0"/>
+    <w:lsdException w:name="Medium Shading 1 Accent 3" w:semiHidden="0" w:uiPriority="63" w:unhideWhenUsed="0"/>
+    <w:lsdException w:name="Medium Shading 2 Accent 3" w:semiHidden="0" w:uiPriority="64" w:unhideWhenUsed="0"/>
+    <w:lsdException w:name="Medium List 1 Accent 3" w:semiHidden="0" w:uiPriority="65" w:unhideWhenUsed="0"/>
+    <w:lsdException w:name="Medium List 2 Accent 3" w:semiHidden="0" w:uiPriority="66" w:unhideWhenUsed="0"/>
+    <w:lsdException w:name="Medium Grid 1 Accent 3" w:semiHidden="0" w:uiPriority="67" w:unhideWhenUsed="0"/>
+    <w:lsdException w:name="Medium Grid 2 Accent 3" w:semiHidden="0" w:uiPriority="68" w:unhideWhenUsed="0"/>
+    <w:lsdException w:name="Medium Grid 3 Accent 3" w:semiHidden="0" w:uiPriority="69" w:unhideWhenUsed="0"/>
+    <w:lsdException w:name="Dark List Accent 3" w:semiHidden="0" w:uiPriority="70" w:unhideWhenUsed="0"/>
+    <w:lsdException w:name="Colorful Shading Accent 3" w:semiHidden="0" w:uiPriority="71" w:unhideWhenUsed="0"/>
+    <w:lsdException w:name="Colorful List Accent 3" w:semiHidden="0" w:uiPriority="72" w:unhideWhenUsed="0"/>
+    <w:lsdException w:name="Colorful Grid Accent 3" w:semiHidden="0" w:uiPriority="73" w:unhideWhenUsed="0"/>
+    <w:lsdException w:name="Light Shading Accent 4" w:semiHidden="0" w:uiPriority="60" w:unhideWhenUsed="0"/>
+    <w:lsdException w:name="Light List Accent 4" w:semiHidden="0" w:uiPriority="61" w:unhideWhenUsed="0"/>
+    <w:lsdException w:name="Light Grid Accent 4" w:semiHidden="0" w:uiPriority="62" w:unhideWhenUsed="0"/>
+    <w:lsdException w:name="Medium Shading 1 Accent 4" w:semiHidden="0" w:uiPriority="63" w:unhideWhenUsed="0"/>
+    <w:lsdException w:name="Medium Shading 2 Accent 4" w:semiHidden="0" w:uiPriority="64" w:unhideWhenUsed="0"/>
+    <w:lsdException w:name="Medium List 1 Accent 4" w:semiHidden="0" w:uiPriority="65" w:unhideWhenUsed="0"/>
+    <w:lsdException w:name="Medium List 2 Accent 4" w:semiHidden="0" w:uiPriority="66" w:unhideWhenUsed="0"/>
+    <w:lsdException w:name="Medium Grid 1 Accent 4" w:semiHidden="0" w:uiPriority="67" w:unhideWhenUsed="0"/>
+    <w:lsdException w:name="Medium Grid 2 Accent 4" w:semiHidden="0" w:uiPriority="68" w:unhideWhenUsed="0"/>
+    <w:lsdException w:name="Medium Grid 3 Accent 4" w:semiHidden="0" w:uiPriority="69" w:unhideWhenUsed="0"/>
+    <w:lsdException w:name="Dark List Accent 4" w:semiHidden="0" w:uiPriority="70" w:unhideWhenUsed="0"/>
+    <w:lsdException w:name="Colorful Shading Accent 4" w:semiHidden="0" w:uiPriority="71" w:unhideWhenUsed="0"/>
+    <w:lsdException w:name="Colorful List Accent 4" w:semiHidden="0" w:uiPriority="72" w:unhideWhenUsed="0"/>
+    <w:lsdException w:name="Colorful Grid Accent 4" w:semiHidden="0" w:uiPriority="73" w:unhideWhenUsed="0"/>
+    <w:lsdException w:name="Light Shading Accent 5" w:semiHidden="0" w:uiPriority="60" w:unhideWhenUsed="0"/>
+    <w:lsdException w:name="Light List Accent 5" w:semiHidden="0" w:uiPriority="61" w:unhideWhenUsed="0"/>
+    <w:lsdException w:name="Light Grid Accent 5" w:semiHidden="0" w:uiPriority="62" w:unhideWhenUsed="0"/>
+    <w:lsdException w:name="Medium Shading 1 Accent 5" w:semiHidden="0" w:uiPriority="63" w:unhideWhenUsed="0"/>
+    <w:lsdException w:name="Medium Shading 2 Accent 5" w:semiHidden="0" w:uiPriority="64" w:unhideWhenUsed="0"/>
+    <w:lsdException w:name="Medium List 1 Accent 5" w:semiHidden="0" w:uiPriority="65" w:unhideWhenUsed="0"/>
+    <w:lsdException w:name="Medium List 2 Accent 5" w:semiHidden="0" w:uiPriority="66" w:unhideWhenUsed="0"/>
+    <w:lsdException w:name="Medium Grid 1 Accent 5" w:semiHidden="0" w:uiPriority="67" w:unhideWhenUsed="0"/>
+    <w:lsdException w:name="Medium Grid 2 Accent 5" w:semiHidden="0" w:uiPriority="68" w:unhideWhenUsed="0"/>
+    <w:lsdException w:name="Medium Grid 3 Accent 5" w:semiHidden="0" w:uiPriority="69" w:unhideWhenUsed="0"/>
+    <w:lsdException w:name="Dark List Accent 5" w:semiHidden="0" w:uiPriority="70" w:unhideWhenUsed="0"/>
+    <w:lsdException w:name="Colorful Shading Accent 5" w:semiHidden="0" w:uiPriority="71" w:unhideWhenUsed="0"/>
+    <w:lsdException w:name="Colorful List Accent 5" w:semiHidden="0" w:uiPriority="72" w:unhideWhenUsed="0"/>
+    <w:lsdException w:name="Colorful Grid Accent 5" w:semiHidden="0" w:uiPriority="73" w:unhideWhenUsed="0"/>
+    <w:lsdException w:name="Light Shading Accent 6" w:semiHidden="0" w:uiPriority="60" w:unhideWhenUsed="0"/>
+    <w:lsdException w:name="Light List Accent 6" w:semiHidden="0" w:uiPriority="61" w:unhideWhenUsed="0"/>
+    <w:lsdException w:name="Light Grid Accent 6" w:semiHidden="0" w:uiPriority="62" w:unhideWhenUsed="0"/>
+    <w:lsdException w:name="Medium Shading 1 Accent 6" w:semiHidden="0" w:uiPriority="63" w:unhideWhenUsed="0"/>
+    <w:lsdException w:name="Medium Shading 2 Accent 6" w:semiHidden="0" w:uiPriority="64" w:unhideWhenUsed="0"/>
+    <w:lsdException w:name="Medium List 1 Accent 6" w:semiHidden="0" w:uiPriority="65" w:unhideWhenUsed="0"/>
+    <w:lsdException w:name="Medium List 2 Accent 6" w:semiHidden="0" w:uiPriority="66" w:unhideWhenUsed="0"/>
+    <w:lsdException w:name="Medium Grid 1 Accent 6" w:semiHidden="0" w:uiPriority="67" w:unhideWhenUsed="0"/>
+    <w:lsdException w:name="Medium Grid 2 Accent 6" w:semiHidden="0" w:uiPriority="68" w:unhideWhenUsed="0"/>
+    <w:lsdException w:name="Medium Grid 3 Accent 6" w:semiHidden="0" w:uiPriority="69" w:unhideWhenUsed="0"/>
+    <w:lsdException w:name="Dark List Accent 6" w:semiHidden="0" w:uiPriority="70" w:unhideWhenUsed="0"/>
+    <w:lsdException w:name="Colorful Shading Accent 6" w:semiHidden="0" w:uiPriority="71" w:unhideWhenUsed="0"/>
+    <w:lsdException w:name="Colorful List Accent 6" w:semiHidden="0" w:uiPriority="72" w:unhideWhenUsed="0"/>
+    <w:lsdException w:name="Colorful Grid Accent 6" w:semiHidden="0" w:uiPriority="73" w:unhideWhenUsed="0"/>
+    <w:lsdException w:name="Subtle Emphasis" w:semiHidden="0" w:uiPriority="19" w:unhideWhenUsed="0" w:qFormat="1"/>
+    <w:lsdException w:name="Intense Emphasis" w:semiHidden="0" w:uiPriority="21" w:unhideWhenUsed="0" w:qFormat="1"/>
+    <w:lsdException w:name="Subtle Reference" w:semiHidden="0" w:uiPriority="31" w:unhideWhenUsed="0" w:qFormat="1"/>
+    <w:lsdException w:name="Intense Reference" w:semiHidden="0" w:uiPriority="32" w:unhideWhenUsed="0" w:qFormat="1"/>
+    <w:lsdException w:name="Book Title" w:semiHidden="0" w:uiPriority="33" w:unhideWhenUsed="0" w:qFormat="1"/>
+    <w:lsdException w:name="Bibliography" w:uiPriority="37"/>
+    <w:lsdException w:name="TOC Heading" w:uiPriority="39" w:qFormat="1"/>
+  </w:latentStyles>
+  <w:style w:type="paragraph" w:default="1" w:styleId="Normal">
+    <w:name w:val="Normal"/>
+    <w:qFormat/>
+  </w:style>
+  <w:style w:type="paragraph" w:styleId="Heading1">
+    <w:name w:val="heading 1"/>
+    <w:basedOn w:val="Normal"/>
+    <w:next w:val="Normal"/>
+    <w:link w:val="Heading1Char"/>
+    <w:uiPriority w:val="9"/>
+    <w:qFormat/>
+    <w:rsid w:val="00F51477"/>
+    <w:pPr>
+      <w:keepNext/>
+      <w:keepLines/>
+      <w:spacing w:before="240" w:after="0"/>
+      <w:outlineLvl w:val="0"/>
+    </w:pPr>
+    <w:rPr>
+      <w:rFonts w:asciiTheme="majorHAnsi" w:eastAsiaTheme="majorEastAsia" w:hAnsiTheme="majorHAnsi" w:cstheme="majorBidi"/>
+      <w:color w:val="2E74B5" w:themeColor="accent1" w:themeShade="BF"/>
+      <w:sz w:val="32"/>
+      <w:szCs w:val="32"/>
+    </w:rPr>
+  </w:style>
+  <w:style w:type="paragraph" w:styleId="Heading2">
+    <w:name w:val="heading 2"/>
+    <w:basedOn w:val="Normal"/>
+    <w:next w:val="Normal"/>
+    <w:link w:val="Heading2Char"/>
+    <w:uiPriority w:val="9"/>
+    <w:unhideWhenUsed/>
+    <w:qFormat/>
+    <w:rsid w:val="00073BDC"/>
+    <w:pPr>
+      <w:keepNext/>
+      <w:keepLines/>
+      <w:spacing w:before="40" w:after="0"/>
+      <w:outlineLvl w:val="1"/>
+    </w:pPr>
+    <w:rPr>
+      <w:rFonts w:asciiTheme="majorHAnsi" w:eastAsiaTheme="majorEastAsia" w:hAnsiTheme="majorHAnsi" w:cstheme="majorBidi"/>
+      <w:color w:val="2E74B5" w:themeColor="accent1" w:themeShade="BF"/>
+      <w:sz w:val="26"/>
+      <w:szCs w:val="26"/>
+    </w:rPr>
+  </w:style>
+  <w:style w:type="paragraph" w:styleId="Heading4">
+    <w:name w:val="heading 4"/>
+    <w:basedOn w:val="Normal"/>
+    <w:next w:val="Normal"/>
+    <w:link w:val="Heading4Char"/>
+    <w:uiPriority w:val="9"/>
+    <w:semiHidden/>
+    <w:unhideWhenUsed/>
+    <w:qFormat/>
+    <w:rsid w:val="003759EE"/>
+    <w:pPr>
+      <w:keepNext/>
+      <w:keepLines/>
+      <w:spacing w:before="200" w:after="0"/>
+      <w:outlineLvl w:val="3"/>
+    </w:pPr>
+    <w:rPr>
+      <w:rFonts w:asciiTheme="majorHAnsi" w:eastAsiaTheme="majorEastAsia" w:hAnsiTheme="majorHAnsi" w:cstheme="majorBidi"/>
+      <w:b/>
+      <w:bCs/>
+      <w:i/>
+      <w:iCs/>
+      <w:color w:val="5B9BD5" w:themeColor="accent1"/>
+    </w:rPr>
+  </w:style>
+  <w:style w:type="character" w:default="1" w:styleId="DefaultParagraphFont">
+    <w:name w:val="Default Paragraph Font"/>
+    <w:uiPriority w:val="1"/>
+    <w:semiHidden/>
+    <w:unhideWhenUsed/>
+  </w:style>
+  <w:style w:type="table" w:default="1" w:styleId="TableNormal">
+    <w:name w:val="Normal Table"/>
+    <w:uiPriority w:val="99"/>
+    <w:semiHidden/>
+    <w:unhideWhenUsed/>
+    <w:tblPr>
+      <w:tblInd w:w="0" w:type="dxa"/>
+      <w:tblCellMar>
+        <w:top w:w="0" w:type="dxa"/>
+        <w:left w:w="108" w:type="dxa"/>
+        <w:bottom w:w="0" w:type="dxa"/>
+        <w:right w:w="108" w:type="dxa"/>
+      </w:tblCellMar>
+    </w:tblPr>
+  </w:style>
+  <w:style w:type="numbering" w:default="1" w:styleId="NoList">
+    <w:name w:val="No List"/>
+    <w:uiPriority w:val="99"/>
+    <w:semiHidden/>
+    <w:unhideWhenUsed/>
+  </w:style>
+  <w:style w:type="paragraph" w:styleId="ListParagraph">
+    <w:name w:val="List Paragraph"/>
+    <w:basedOn w:val="Normal"/>
+    <w:uiPriority w:val="34"/>
+    <w:qFormat/>
+    <w:rsid w:val="0040254C"/>
+    <w:pPr>
+      <w:ind w:left="720"/>
+      <w:contextualSpacing/>
+    </w:pPr>
+  </w:style>
+  <w:style w:type="character" w:customStyle="1" w:styleId="Heading2Char">
+    <w:name w:val="Heading 2 Char"/>
+    <w:basedOn w:val="DefaultParagraphFont"/>
+    <w:link w:val="Heading2"/>
+    <w:uiPriority w:val="9"/>
+    <w:rsid w:val="00073BDC"/>
+    <w:rPr>
+      <w:rFonts w:asciiTheme="majorHAnsi" w:eastAsiaTheme="majorEastAsia" w:hAnsiTheme="majorHAnsi" w:cstheme="majorBidi"/>
+      <w:color w:val="2E74B5" w:themeColor="accent1" w:themeShade="BF"/>
+      <w:sz w:val="26"/>
+      <w:szCs w:val="26"/>
+    </w:rPr>
+  </w:style>
+  <w:style w:type="character" w:customStyle="1" w:styleId="Heading1Char">
+    <w:name w:val="Heading 1 Char"/>
+    <w:basedOn w:val="DefaultParagraphFont"/>
+    <w:link w:val="Heading1"/>
+    <w:uiPriority w:val="9"/>
+    <w:rsid w:val="00F51477"/>
+    <w:rPr>
+      <w:rFonts w:asciiTheme="majorHAnsi" w:eastAsiaTheme="majorEastAsia" w:hAnsiTheme="majorHAnsi" w:cstheme="majorBidi"/>
+      <w:color w:val="2E74B5" w:themeColor="accent1" w:themeShade="BF"/>
+      <w:sz w:val="32"/>
+      <w:szCs w:val="32"/>
+    </w:rPr>
+  </w:style>
+  <w:style w:type="character" w:customStyle="1" w:styleId="Heading4Char">
+    <w:name w:val="Heading 4 Char"/>
+    <w:basedOn w:val="DefaultParagraphFont"/>
+    <w:link w:val="Heading4"/>
+    <w:uiPriority w:val="9"/>
+    <w:semiHidden/>
+    <w:rsid w:val="003759EE"/>
+    <w:rPr>
+      <w:rFonts w:asciiTheme="majorHAnsi" w:eastAsiaTheme="majorEastAsia" w:hAnsiTheme="majorHAnsi" w:cstheme="majorBidi"/>
+      <w:b/>
+      <w:bCs/>
+      <w:i/>
+      <w:iCs/>
+      <w:color w:val="5B9BD5" w:themeColor="accent1"/>
+    </w:rPr>
+  </w:style>
+  <w:style w:type="paragraph" w:styleId="NormalWeb">
+    <w:name w:val="Normal (Web)"/>
+    <w:basedOn w:val="Normal"/>
+    <w:uiPriority w:val="99"/>
+    <w:semiHidden/>
+    <w:unhideWhenUsed/>
+    <w:rsid w:val="003759EE"/>
+    <w:pPr>
+      <w:spacing w:before="100" w:beforeAutospacing="1" w:after="100" w:afterAutospacing="1" w:line="240" w:lineRule="auto"/>
+    </w:pPr>
+    <w:rPr>
+      <w:rFonts w:ascii="Times New Roman" w:eastAsia="Times New Roman" w:hAnsi="Times New Roman" w:cs="Times New Roman"/>
+      <w:sz w:val="24"/>
+      <w:szCs w:val="24"/>
+    </w:rPr>
+  </w:style>
+  <w:style w:type="character" w:customStyle="1" w:styleId="apple-converted-space">
+    <w:name w:val="apple-converted-space"/>
+    <w:basedOn w:val="DefaultParagraphFont"/>
+    <w:rsid w:val="003759EE"/>
+  </w:style>
+  <w:style w:type="character" w:styleId="Hyperlink">
+    <w:name w:val="Hyperlink"/>
+    <w:basedOn w:val="DefaultParagraphFont"/>
+    <w:uiPriority w:val="99"/>
+    <w:unhideWhenUsed/>
+    <w:rsid w:val="003759EE"/>
+    <w:rPr>
+      <w:color w:val="0000FF"/>
+      <w:u w:val="single"/>
+    </w:rPr>
+  </w:style>
+  <w:style w:type="character" w:styleId="SubtleReference">
+    <w:name w:val="Subtle Reference"/>
+    <w:basedOn w:val="DefaultParagraphFont"/>
+    <w:uiPriority w:val="31"/>
+    <w:qFormat/>
+    <w:rsid w:val="003759EE"/>
+    <w:rPr>
+      <w:smallCaps/>
+      <w:color w:val="ED7D31" w:themeColor="accent2"/>
+      <w:u w:val="single"/>
+    </w:rPr>
+  </w:style>
+  <w:style w:type="paragraph" w:styleId="IntenseQuote">
+    <w:name w:val="Intense Quote"/>
+    <w:basedOn w:val="Normal"/>
+    <w:next w:val="Normal"/>
+    <w:link w:val="IntenseQuoteChar"/>
+    <w:uiPriority w:val="30"/>
+    <w:qFormat/>
+    <w:rsid w:val="003759EE"/>
+    <w:pPr>
+      <w:pBdr>
+        <w:bottom w:val="single" w:sz="4" w:space="4" w:color="5B9BD5" w:themeColor="accent1"/>
+      </w:pBdr>
+      <w:spacing w:before="200" w:after="280"/>
+      <w:ind w:left="936" w:right="936"/>
+    </w:pPr>
+    <w:rPr>
+      <w:b/>
+      <w:bCs/>
+      <w:i/>
+      <w:iCs/>
+      <w:color w:val="5B9BD5" w:themeColor="accent1"/>
+    </w:rPr>
+  </w:style>
+  <w:style w:type="character" w:customStyle="1" w:styleId="IntenseQuoteChar">
+    <w:name w:val="Intense Quote Char"/>
+    <w:basedOn w:val="DefaultParagraphFont"/>
+    <w:link w:val="IntenseQuote"/>
+    <w:uiPriority w:val="30"/>
+    <w:rsid w:val="003759EE"/>
+    <w:rPr>
+      <w:b/>
+      <w:bCs/>
+      <w:i/>
+      <w:iCs/>
+      <w:color w:val="5B9BD5" w:themeColor="accent1"/>
+    </w:rPr>
+  </w:style>
+  <w:style w:type="paragraph" w:styleId="BalloonText">
+    <w:name w:val="Balloon Text"/>
+    <w:basedOn w:val="Normal"/>
+    <w:link w:val="BalloonTextChar"/>
+    <w:uiPriority w:val="99"/>
+    <w:semiHidden/>
+    <w:unhideWhenUsed/>
+    <w:rsid w:val="006A179F"/>
+    <w:pPr>
+      <w:spacing w:after="0" w:line="240" w:lineRule="auto"/>
+    </w:pPr>
+    <w:rPr>
+      <w:rFonts w:ascii="Tahoma" w:hAnsi="Tahoma" w:cs="Tahoma"/>
+      <w:sz w:val="16"/>
+      <w:szCs w:val="16"/>
+    </w:rPr>
+  </w:style>
+  <w:style w:type="character" w:customStyle="1" w:styleId="BalloonTextChar">
+    <w:name w:val="Balloon Text Char"/>
+    <w:basedOn w:val="DefaultParagraphFont"/>
+    <w:link w:val="BalloonText"/>
+    <w:uiPriority w:val="99"/>
+    <w:semiHidden/>
+    <w:rsid w:val="006A179F"/>
+    <w:rPr>
+      <w:rFonts w:ascii="Tahoma" w:hAnsi="Tahoma" w:cs="Tahoma"/>
+      <w:sz w:val="16"/>
+      <w:szCs w:val="16"/>
+    </w:rPr>
+  </w:style>
+  <w:style w:type="character" w:styleId="FollowedHyperlink">
+    <w:name w:val="FollowedHyperlink"/>
+    <w:basedOn w:val="DefaultParagraphFont"/>
+    <w:uiPriority w:val="99"/>
+    <w:semiHidden/>
+    <w:unhideWhenUsed/>
+    <w:rsid w:val="00D01CF5"/>
+    <w:rPr>
+      <w:color w:val="954F72" w:themeColor="followedHyperlink"/>
+      <w:u w:val="single"/>
     </w:rPr>
   </w:style>
 </w:styles>
@@ -1911,7 +3347,7 @@
   <a:extraClrSchemeLst/>
   <a:extLst>
     <a:ext uri="{05A4C25C-085E-4340-85A3-A5531E510DB2}">
-      <thm15:themeFamily xmlns:thm15="http://schemas.microsoft.com/office/thememl/2012/main" name="Office Theme" id="{62F939B6-93AF-4DB8-9C6B-D6C7DFDC589F}" vid="{4A3C46E8-61CC-4603-A589-7422A47A8E4A}"/>
+      <thm15:themeFamily xmlns="" xmlns:thm15="http://schemas.microsoft.com/office/thememl/2012/main" name="Office Theme" id="{62F939B6-93AF-4DB8-9C6B-D6C7DFDC589F}" vid="{4A3C46E8-61CC-4603-A589-7422A47A8E4A}"/>
     </a:ext>
   </a:extLst>
 </a:theme>

</xml_diff>